<commit_message>
Fixing a few minor grammar errors
</commit_message>
<xml_diff>
--- a/Documentation/User guide_Trading_APP.docx
+++ b/Documentation/User guide_Trading_APP.docx
@@ -1,6 +1,6 @@
 
 <file path=word/document.xml><?xml version="1.0" encoding="utf-8"?>
-<w:document xmlns:wpc="http://schemas.microsoft.com/office/word/2010/wordprocessingCanvas" xmlns:mc="http://schemas.openxmlformats.org/markup-compatibility/2006" xmlns:o="urn:schemas-microsoft-com:office:office" xmlns:r="http://schemas.openxmlformats.org/officeDocument/2006/relationships" xmlns:m="http://schemas.openxmlformats.org/officeDocument/2006/math" xmlns:v="urn:schemas-microsoft-com:vml" xmlns:wp14="http://schemas.microsoft.com/office/word/2010/wordprocessingDrawing" xmlns:wp="http://schemas.openxmlformats.org/drawingml/2006/wordprocessingDrawing" xmlns:w10="urn:schemas-microsoft-com:office:word" xmlns:w="http://schemas.openxmlformats.org/wordprocessingml/2006/main" xmlns:w14="http://schemas.microsoft.com/office/word/2010/wordml" xmlns:wpg="http://schemas.microsoft.com/office/word/2010/wordprocessingGroup" xmlns:wpi="http://schemas.microsoft.com/office/word/2010/wordprocessingInk" xmlns:wne="http://schemas.microsoft.com/office/word/2006/wordml" xmlns:wps="http://schemas.microsoft.com/office/word/2010/wordprocessingShape" mc:Ignorable="w14 wp14">
+<w:document xmlns:wpc="http://schemas.microsoft.com/office/word/2010/wordprocessingCanvas" xmlns:cx="http://schemas.microsoft.com/office/drawing/2014/chartex" xmlns:cx1="http://schemas.microsoft.com/office/drawing/2015/9/8/chartex" xmlns:cx2="http://schemas.microsoft.com/office/drawing/2015/10/21/chartex" xmlns:cx3="http://schemas.microsoft.com/office/drawing/2016/5/9/chartex" xmlns:cx4="http://schemas.microsoft.com/office/drawing/2016/5/10/chartex" xmlns:cx5="http://schemas.microsoft.com/office/drawing/2016/5/11/chartex" xmlns:cx6="http://schemas.microsoft.com/office/drawing/2016/5/12/chartex" xmlns:cx7="http://schemas.microsoft.com/office/drawing/2016/5/13/chartex" xmlns:cx8="http://schemas.microsoft.com/office/drawing/2016/5/14/chartex" xmlns:mc="http://schemas.openxmlformats.org/markup-compatibility/2006" xmlns:aink="http://schemas.microsoft.com/office/drawing/2016/ink" xmlns:am3d="http://schemas.microsoft.com/office/drawing/2017/model3d" xmlns:o="urn:schemas-microsoft-com:office:office" xmlns:r="http://schemas.openxmlformats.org/officeDocument/2006/relationships" xmlns:m="http://schemas.openxmlformats.org/officeDocument/2006/math" xmlns:v="urn:schemas-microsoft-com:vml" xmlns:wp14="http://schemas.microsoft.com/office/word/2010/wordprocessingDrawing" xmlns:wp="http://schemas.openxmlformats.org/drawingml/2006/wordprocessingDrawing" xmlns:w10="urn:schemas-microsoft-com:office:word" xmlns:w="http://schemas.openxmlformats.org/wordprocessingml/2006/main" xmlns:w14="http://schemas.microsoft.com/office/word/2010/wordml" xmlns:w15="http://schemas.microsoft.com/office/word/2012/wordml" xmlns:w16cid="http://schemas.microsoft.com/office/word/2016/wordml/cid" xmlns:w16se="http://schemas.microsoft.com/office/word/2015/wordml/symex" xmlns:wpg="http://schemas.microsoft.com/office/word/2010/wordprocessingGroup" xmlns:wpi="http://schemas.microsoft.com/office/word/2010/wordprocessingInk" xmlns:wne="http://schemas.microsoft.com/office/word/2006/wordml" xmlns:wps="http://schemas.microsoft.com/office/word/2010/wordprocessingShape" mc:Ignorable="w14 w15 w16se w16cid wp14">
   <w:body>
     <w:p>
       <w:pPr>
@@ -158,8 +158,13 @@
         <w:t xml:space="preserve">querying </w:t>
       </w:r>
       <w:r>
-        <w:t>a client’s position in a particular security</w:t>
-      </w:r>
+        <w:t xml:space="preserve">a client’s position in a </w:t>
+      </w:r>
+      <w:proofErr w:type="gramStart"/>
+      <w:r>
+        <w:t>particular security</w:t>
+      </w:r>
+      <w:proofErr w:type="gramEnd"/>
     </w:p>
     <w:p>
       <w:pPr>
@@ -170,8 +175,13 @@
         </w:numPr>
       </w:pPr>
       <w:r>
-        <w:t>listing all positions of a particular client</w:t>
-      </w:r>
+        <w:t xml:space="preserve">listing all positions of a </w:t>
+      </w:r>
+      <w:proofErr w:type="gramStart"/>
+      <w:r>
+        <w:t>particular client</w:t>
+      </w:r>
+      <w:proofErr w:type="gramEnd"/>
     </w:p>
     <w:p>
       <w:pPr>
@@ -236,8 +246,13 @@
         </w:numPr>
       </w:pPr>
       <w:r>
-        <w:t>list all transactions for a particular client</w:t>
-      </w:r>
+        <w:t xml:space="preserve">list all transactions for a </w:t>
+      </w:r>
+      <w:proofErr w:type="gramStart"/>
+      <w:r>
+        <w:t>particular client</w:t>
+      </w:r>
+      <w:proofErr w:type="gramEnd"/>
     </w:p>
     <w:p>
       <w:pPr>
@@ -248,8 +263,19 @@
         </w:numPr>
       </w:pPr>
       <w:r>
-        <w:t>list all transactions done in a particular date</w:t>
-      </w:r>
+        <w:t xml:space="preserve">list all transactions done </w:t>
+      </w:r>
+      <w:r>
+        <w:t>on</w:t>
+      </w:r>
+      <w:r>
+        <w:t xml:space="preserve"> a </w:t>
+      </w:r>
+      <w:proofErr w:type="gramStart"/>
+      <w:r>
+        <w:t>particular date</w:t>
+      </w:r>
+      <w:proofErr w:type="gramEnd"/>
     </w:p>
     <w:p>
       <w:pPr>
@@ -260,8 +286,13 @@
         </w:numPr>
       </w:pPr>
       <w:r>
-        <w:t>list all transactions for a certain time period</w:t>
-      </w:r>
+        <w:t xml:space="preserve">list all transactions for a certain </w:t>
+      </w:r>
+      <w:proofErr w:type="gramStart"/>
+      <w:r>
+        <w:t>time period</w:t>
+      </w:r>
+      <w:proofErr w:type="gramEnd"/>
     </w:p>
     <w:p>
       <w:pPr>
@@ -272,8 +303,13 @@
         </w:numPr>
       </w:pPr>
       <w:r>
-        <w:t>list all transactions for a particular security</w:t>
-      </w:r>
+        <w:t xml:space="preserve">list all transactions for a </w:t>
+      </w:r>
+      <w:proofErr w:type="gramStart"/>
+      <w:r>
+        <w:t>particular security</w:t>
+      </w:r>
+      <w:proofErr w:type="gramEnd"/>
     </w:p>
     <w:p>
       <w:pPr>
@@ -308,7 +344,15 @@
         </w:numPr>
       </w:pPr>
       <w:r>
-        <w:t>query volume of a particular security for a current day</w:t>
+        <w:t xml:space="preserve">query volume of a </w:t>
+      </w:r>
+      <w:proofErr w:type="gramStart"/>
+      <w:r>
+        <w:t>particular security</w:t>
+      </w:r>
+      <w:proofErr w:type="gramEnd"/>
+      <w:r>
+        <w:t xml:space="preserve"> for a current day</w:t>
       </w:r>
     </w:p>
     <w:p>
@@ -366,7 +410,13 @@
     </w:p>
     <w:p>
       <w:r>
-        <w:t xml:space="preserve">Commands of the applications can be triggered by pressing a number associated to a particular command. </w:t>
+        <w:t xml:space="preserve">Commands of the applications can be triggered by pressing a number associated to a </w:t>
+      </w:r>
+      <w:r>
+        <w:t>command</w:t>
+      </w:r>
+      <w:r>
+        <w:t xml:space="preserve">. </w:t>
       </w:r>
       <w:r>
         <w:t xml:space="preserve">The system may, in some cases, prompt a user to enter some additional details. These details are confirmed by pressing enter. If the application does not reply with a </w:t>
@@ -505,7 +555,15 @@
         </w:numPr>
       </w:pPr>
       <w:r>
-        <w:t>Query a client’s position - prints a position that a particular client holds on a certain security. Press key 5 for entering the process. Enter user ID to define which client you are interested in. Enter a security symbol to display the position.</w:t>
+        <w:t xml:space="preserve">Query a client’s position - prints a position that a </w:t>
+      </w:r>
+      <w:proofErr w:type="gramStart"/>
+      <w:r>
+        <w:t>particular client</w:t>
+      </w:r>
+      <w:proofErr w:type="gramEnd"/>
+      <w:r>
+        <w:t xml:space="preserve"> holds on a certain security. Press key 5 for entering the process. Enter user ID to define which client you are interested in. Enter a security symbol to display the position.</w:t>
       </w:r>
     </w:p>
     <w:p>
@@ -523,7 +581,15 @@
         <w:t>client’s positions</w:t>
       </w:r>
       <w:r>
-        <w:t xml:space="preserve"> – prints all positions a particular client holds in his portfolio. Press key 6 for entering the process. Enter the user ID of the client you want to choose. </w:t>
+        <w:t xml:space="preserve"> – prints all positions a </w:t>
+      </w:r>
+      <w:proofErr w:type="gramStart"/>
+      <w:r>
+        <w:t>particular client</w:t>
+      </w:r>
+      <w:proofErr w:type="gramEnd"/>
+      <w:r>
+        <w:t xml:space="preserve"> holds in his portfolio. Press key 6 for entering the process. Enter the user ID of the client you want to choose. </w:t>
       </w:r>
     </w:p>
     <w:p>
@@ -577,7 +643,15 @@
         </w:numPr>
       </w:pPr>
       <w:r>
-        <w:t xml:space="preserve">Buy Security – allows a user to buy particular security. Press key 1 for entering the process. Enter ID of the user buying the security. Enter the security symbol of the security you are interested in. Key in number of securities you want to buy. And lastly type in the price you are willing to pay for a security. </w:t>
+        <w:t xml:space="preserve">Buy Security – allows a user to buy </w:t>
+      </w:r>
+      <w:proofErr w:type="gramStart"/>
+      <w:r>
+        <w:t>particular security</w:t>
+      </w:r>
+      <w:proofErr w:type="gramEnd"/>
+      <w:r>
+        <w:t xml:space="preserve">. Press key 1 for entering the process. Enter ID of the user buying the security. Enter the security symbol of the security you are interested in. Key in number of securities you want to buy. And lastly type in the price you are willing to pay for a security. </w:t>
       </w:r>
       <w:r>
         <w:t xml:space="preserve">If price is less than the market price the transaction will be terminated. If your price is higher than a market price you will be prompted to confirm the transaction. </w:t>
@@ -592,16 +666,24 @@
         </w:numPr>
       </w:pPr>
       <w:r>
-        <w:t>Sell Security – allow a user to sell a particular security. Press key 2</w:t>
-      </w:r>
-      <w:r>
-        <w:t xml:space="preserve"> for entering the process.</w:t>
-      </w:r>
-      <w:r>
-        <w:t xml:space="preserve"> Enter ID of a user selling the security. Enter a security symbol </w:t>
-      </w:r>
-      <w:r>
-        <w:t xml:space="preserve">you are willing to sell. And finally, enter the number of securities you want to sell followed by your ask price for a security.  If ask price is higher than the current market price the transaction will be terminated. If the ask price is lower than the current market price you will be prompted to confirm (y) or reject (n) the transaction. </w:t>
+        <w:t xml:space="preserve">Sell Security – allow a user to sell a </w:t>
+      </w:r>
+      <w:proofErr w:type="gramStart"/>
+      <w:r>
+        <w:t>particular security</w:t>
+      </w:r>
+      <w:proofErr w:type="gramEnd"/>
+      <w:r>
+        <w:t xml:space="preserve">. Press key 2 for entering the process. Enter ID of a user selling the security. Enter a security symbol </w:t>
+      </w:r>
+      <w:r>
+        <w:t>you are willing to sell. And finally, enter the number of securities you want to sell followed by your ask</w:t>
+      </w:r>
+      <w:r>
+        <w:t>ing</w:t>
+      </w:r>
+      <w:r>
+        <w:t xml:space="preserve"> price for a security.  If ask price is higher than the current market price the transaction will be terminated. If the ask price is lower than the current market price you will be prompted to confirm (y) or reject (n) the transaction. </w:t>
       </w:r>
     </w:p>
     <w:p>
@@ -613,13 +695,15 @@
         </w:numPr>
       </w:pPr>
       <w:r>
-        <w:t>Query a security price – prints the last recorded price for a particular security. Press key 13</w:t>
-      </w:r>
-      <w:r>
-        <w:t>for entering the process.</w:t>
-      </w:r>
-      <w:r>
-        <w:t xml:space="preserve"> Enter security symbol to view the result.</w:t>
+        <w:t xml:space="preserve">Query a security price – prints the last recorded price for a </w:t>
+      </w:r>
+      <w:proofErr w:type="gramStart"/>
+      <w:r>
+        <w:t>particular security</w:t>
+      </w:r>
+      <w:proofErr w:type="gramEnd"/>
+      <w:r>
+        <w:t>. Press key 13for entering the process. Enter security symbol to view the result.</w:t>
       </w:r>
     </w:p>
     <w:p>
@@ -640,13 +724,15 @@
         <w:t xml:space="preserve"> </w:t>
       </w:r>
       <w:r>
-        <w:t>prints all transaction a particular client completed. Press key 4</w:t>
-      </w:r>
-      <w:r>
-        <w:t xml:space="preserve"> for entering the process</w:t>
-      </w:r>
-      <w:r>
-        <w:t>. Enter user ID of the client you want to display and confirm (y) or reject (n) your choice.</w:t>
+        <w:t xml:space="preserve">prints all transaction a </w:t>
+      </w:r>
+      <w:proofErr w:type="gramStart"/>
+      <w:r>
+        <w:t>particular client</w:t>
+      </w:r>
+      <w:proofErr w:type="gramEnd"/>
+      <w:r>
+        <w:t xml:space="preserve"> completed. Press key 4 for entering the process. Enter user ID of the client you want to display and confirm (y) or reject (n) your choice.</w:t>
       </w:r>
     </w:p>
     <w:p>
@@ -658,13 +744,15 @@
         </w:numPr>
       </w:pPr>
       <w:r>
-        <w:t>List transactions in date – lists all transaction completed in a particular day. Press key 5</w:t>
-      </w:r>
-      <w:r>
-        <w:t xml:space="preserve"> for entering the process</w:t>
-      </w:r>
-      <w:r>
-        <w:t>. Enter date you want to display in format YYYY-MM-DD.</w:t>
+        <w:t xml:space="preserve">List transactions in date – lists all transaction completed in a </w:t>
+      </w:r>
+      <w:proofErr w:type="gramStart"/>
+      <w:r>
+        <w:t>particular day</w:t>
+      </w:r>
+      <w:proofErr w:type="gramEnd"/>
+      <w:r>
+        <w:t>. Press key 5 for entering the process. Enter date you want to display in format YYYY-MM-DD.</w:t>
       </w:r>
     </w:p>
     <w:p>
@@ -682,143 +770,155 @@
         <w:t>two-dates</w:t>
       </w:r>
       <w:r>
-        <w:t xml:space="preserve"> period – prints all transaction for a particular period of time what is starting date from when and ending date to when. Press key 6</w:t>
-      </w:r>
-      <w:r>
-        <w:t xml:space="preserve"> for entering the process</w:t>
-      </w:r>
-      <w:r>
-        <w:t>. Enter first date from when and ending date to when in YYYY-MM-DD format.</w:t>
-      </w:r>
-    </w:p>
-    <w:p>
-      <w:pPr>
-        <w:pStyle w:val="ListParagraph"/>
-        <w:numPr>
-          <w:ilvl w:val="0"/>
-          <w:numId w:val="10"/>
-        </w:numPr>
-      </w:pPr>
-      <w:r>
-        <w:lastRenderedPageBreak/>
-        <w:t>List transaction in a security – prints all transactions for a particular security. Press key 7</w:t>
-      </w:r>
-      <w:r>
-        <w:t xml:space="preserve"> for entering the process</w:t>
-      </w:r>
-      <w:r>
-        <w:t xml:space="preserve">. </w:t>
-      </w:r>
-      <w:r>
-        <w:t xml:space="preserve">Enter the symbol of the security you want to display. </w:t>
-      </w:r>
-    </w:p>
-    <w:p>
-      <w:pPr>
-        <w:pStyle w:val="ListParagraph"/>
-        <w:numPr>
-          <w:ilvl w:val="0"/>
-          <w:numId w:val="10"/>
-        </w:numPr>
-      </w:pPr>
-      <w:r>
-        <w:t>List all recorded transactions – Prints all completed transaction on the system. Press key 8</w:t>
-      </w:r>
-      <w:r>
-        <w:t xml:space="preserve"> for entering the process</w:t>
-      </w:r>
-      <w:r>
-        <w:t>.</w:t>
-      </w:r>
-      <w:r>
-        <w:t xml:space="preserve"> </w:t>
-      </w:r>
-    </w:p>
-    <w:p>
-      <w:pPr>
-        <w:pStyle w:val="ListParagraph"/>
-        <w:numPr>
-          <w:ilvl w:val="0"/>
-          <w:numId w:val="10"/>
-        </w:numPr>
-      </w:pPr>
-      <w:r>
-        <w:t>Query today’s average security price – prints an average price for a particular security in a current day. Press key 9</w:t>
-      </w:r>
-      <w:r>
-        <w:t xml:space="preserve"> for entering the process</w:t>
-      </w:r>
-      <w:r>
-        <w:t>. Enter the symbol of the security you want to display.</w:t>
-      </w:r>
-    </w:p>
-    <w:p>
-      <w:pPr>
-        <w:pStyle w:val="ListParagraph"/>
-        <w:numPr>
-          <w:ilvl w:val="0"/>
-          <w:numId w:val="10"/>
-        </w:numPr>
-      </w:pPr>
-      <w:r>
-        <w:t>Query today’s security volume – prints volume of traded of a particular security for a current day so far. Press enter 10</w:t>
-      </w:r>
-      <w:r>
-        <w:t xml:space="preserve"> for entering the process</w:t>
-      </w:r>
-      <w:r>
-        <w:t xml:space="preserve">. Enter the symbol of the security you want to display. </w:t>
-      </w:r>
-    </w:p>
-    <w:p>
-      <w:pPr>
-        <w:pStyle w:val="ListParagraph"/>
-        <w:numPr>
-          <w:ilvl w:val="0"/>
-          <w:numId w:val="10"/>
-        </w:numPr>
-      </w:pPr>
-      <w:r>
-        <w:t xml:space="preserve">Return to Main Menu </w:t>
-      </w:r>
-      <w:r>
-        <w:t>–</w:t>
-      </w:r>
-      <w:r>
-        <w:t xml:space="preserve"> </w:t>
-      </w:r>
-      <w:r>
-        <w:t>returns the user back to the main menu of the system. Press key 0</w:t>
-      </w:r>
-      <w:r>
-        <w:t xml:space="preserve"> for entering the process</w:t>
-      </w:r>
-      <w:r>
-        <w:t>.</w:t>
-      </w:r>
-    </w:p>
-    <w:p/>
-    <w:p>
-      <w:pPr>
-        <w:pStyle w:val="ListParagraph"/>
-        <w:numPr>
-          <w:ilvl w:val="0"/>
-          <w:numId w:val="1"/>
-        </w:numPr>
-      </w:pPr>
-      <w:r>
-        <w:t>Troubleshooting</w:t>
-      </w:r>
-    </w:p>
-    <w:p>
-      <w:r>
-        <w:t xml:space="preserve">The system notifies a user if something goes wrong. It also provides short description of the steps which should be taken in order to receive required results. </w:t>
-      </w:r>
-      <w:r>
-        <w:t xml:space="preserve">If such a message appears simply press the enter key on your keyboard to return back to main menu of the system. </w:t>
+        <w:t xml:space="preserve"> period – prints all transaction</w:t>
+      </w:r>
+      <w:r>
+        <w:t>s</w:t>
+      </w:r>
+      <w:r>
+        <w:t xml:space="preserve"> for a </w:t>
+      </w:r>
+      <w:r>
+        <w:t>period</w:t>
+      </w:r>
+      <w:r>
+        <w:t xml:space="preserve"> what is starting date from when and ending date to when. Press key 6 for entering the process. Enter first date from when and ending date to when in YYYY-MM-DD format.</w:t>
       </w:r>
       <w:bookmarkStart w:id="0" w:name="_GoBack"/>
       <w:bookmarkEnd w:id="0"/>
+    </w:p>
+    <w:p>
+      <w:pPr>
+        <w:pStyle w:val="ListParagraph"/>
+        <w:numPr>
+          <w:ilvl w:val="0"/>
+          <w:numId w:val="10"/>
+        </w:numPr>
+      </w:pPr>
+      <w:r>
+        <w:lastRenderedPageBreak/>
+        <w:t xml:space="preserve">List transaction in a security – prints all transactions for a </w:t>
+      </w:r>
+      <w:proofErr w:type="gramStart"/>
+      <w:r>
+        <w:t>particular security</w:t>
+      </w:r>
+      <w:proofErr w:type="gramEnd"/>
+      <w:r>
+        <w:t xml:space="preserve">. Press key 7 for entering the process. </w:t>
+      </w:r>
+      <w:r>
+        <w:t xml:space="preserve">Enter the symbol of the security you want to display. </w:t>
+      </w:r>
+    </w:p>
+    <w:p>
+      <w:pPr>
+        <w:pStyle w:val="ListParagraph"/>
+        <w:numPr>
+          <w:ilvl w:val="0"/>
+          <w:numId w:val="10"/>
+        </w:numPr>
+      </w:pPr>
+      <w:r>
+        <w:t>List all recorded transactions – Prints all completed transaction on the system. Press key 8 for entering the process.</w:t>
+      </w:r>
+      <w:r>
+        <w:t xml:space="preserve"> </w:t>
+      </w:r>
+    </w:p>
+    <w:p>
+      <w:pPr>
+        <w:pStyle w:val="ListParagraph"/>
+        <w:numPr>
+          <w:ilvl w:val="0"/>
+          <w:numId w:val="10"/>
+        </w:numPr>
+      </w:pPr>
+      <w:r>
+        <w:t xml:space="preserve">Query today’s average security price – prints an average price for a </w:t>
+      </w:r>
+      <w:proofErr w:type="gramStart"/>
+      <w:r>
+        <w:t>particular security</w:t>
+      </w:r>
+      <w:proofErr w:type="gramEnd"/>
+      <w:r>
+        <w:t xml:space="preserve"> in a current day. Press key 9 for entering the process. Enter the symbol of the security you want to display.</w:t>
+      </w:r>
+    </w:p>
+    <w:p>
+      <w:pPr>
+        <w:pStyle w:val="ListParagraph"/>
+        <w:numPr>
+          <w:ilvl w:val="0"/>
+          <w:numId w:val="10"/>
+        </w:numPr>
+      </w:pPr>
+      <w:r>
+        <w:t xml:space="preserve">Query today’s security volume – prints volume of traded of a </w:t>
+      </w:r>
+      <w:proofErr w:type="gramStart"/>
+      <w:r>
+        <w:t>particular security</w:t>
+      </w:r>
+      <w:proofErr w:type="gramEnd"/>
+      <w:r>
+        <w:t xml:space="preserve"> for a current day so far. Press enter 10 for entering the process. Enter the symbol of the security you want to display. </w:t>
+      </w:r>
+    </w:p>
+    <w:p>
+      <w:pPr>
+        <w:pStyle w:val="ListParagraph"/>
+        <w:numPr>
+          <w:ilvl w:val="0"/>
+          <w:numId w:val="10"/>
+        </w:numPr>
+      </w:pPr>
+      <w:r>
+        <w:t xml:space="preserve">Return to Main Menu </w:t>
+      </w:r>
+      <w:r>
+        <w:t>–</w:t>
+      </w:r>
+      <w:r>
+        <w:t xml:space="preserve"> </w:t>
+      </w:r>
+      <w:r>
+        <w:t>returns the user back to the main menu of the system. Press key 0 for entering the process.</w:t>
+      </w:r>
+    </w:p>
+    <w:p/>
+    <w:p>
+      <w:pPr>
+        <w:pStyle w:val="ListParagraph"/>
+        <w:numPr>
+          <w:ilvl w:val="0"/>
+          <w:numId w:val="1"/>
+        </w:numPr>
+      </w:pPr>
+      <w:r>
+        <w:t>Troubleshooting</w:t>
+      </w:r>
+    </w:p>
+    <w:p>
+      <w:r>
+        <w:t xml:space="preserve">The system notifies a user if something goes wrong. It also provides short description of the steps which should be taken </w:t>
+      </w:r>
+      <w:r>
+        <w:t>to</w:t>
+      </w:r>
+      <w:r>
+        <w:t xml:space="preserve"> receive required results. </w:t>
+      </w:r>
+      <w:r>
+        <w:t xml:space="preserve">If such a message appears simply press the enter key on your keyboard to </w:t>
+      </w:r>
+      <w:r>
+        <w:t>return</w:t>
+      </w:r>
+      <w:r>
+        <w:t xml:space="preserve"> to main menu of the system. </w:t>
+      </w:r>
     </w:p>
     <w:p/>
     <w:p>
@@ -840,8 +940,8 @@
 </file>
 
 <file path=word/numbering.xml><?xml version="1.0" encoding="utf-8"?>
-<w:numbering xmlns:wpc="http://schemas.microsoft.com/office/word/2010/wordprocessingCanvas" xmlns:mc="http://schemas.openxmlformats.org/markup-compatibility/2006" xmlns:o="urn:schemas-microsoft-com:office:office" xmlns:r="http://schemas.openxmlformats.org/officeDocument/2006/relationships" xmlns:m="http://schemas.openxmlformats.org/officeDocument/2006/math" xmlns:v="urn:schemas-microsoft-com:vml" xmlns:wp14="http://schemas.microsoft.com/office/word/2010/wordprocessingDrawing" xmlns:wp="http://schemas.openxmlformats.org/drawingml/2006/wordprocessingDrawing" xmlns:w10="urn:schemas-microsoft-com:office:word" xmlns:w="http://schemas.openxmlformats.org/wordprocessingml/2006/main" xmlns:w14="http://schemas.microsoft.com/office/word/2010/wordml" xmlns:wpg="http://schemas.microsoft.com/office/word/2010/wordprocessingGroup" xmlns:wpi="http://schemas.microsoft.com/office/word/2010/wordprocessingInk" xmlns:wne="http://schemas.microsoft.com/office/word/2006/wordml" xmlns:wps="http://schemas.microsoft.com/office/word/2010/wordprocessingShape" mc:Ignorable="w14 wp14">
-  <w:abstractNum w:abstractNumId="0">
+<w:numbering xmlns:wpc="http://schemas.microsoft.com/office/word/2010/wordprocessingCanvas" xmlns:cx="http://schemas.microsoft.com/office/drawing/2014/chartex" xmlns:cx1="http://schemas.microsoft.com/office/drawing/2015/9/8/chartex" xmlns:cx2="http://schemas.microsoft.com/office/drawing/2015/10/21/chartex" xmlns:cx3="http://schemas.microsoft.com/office/drawing/2016/5/9/chartex" xmlns:cx4="http://schemas.microsoft.com/office/drawing/2016/5/10/chartex" xmlns:cx5="http://schemas.microsoft.com/office/drawing/2016/5/11/chartex" xmlns:cx6="http://schemas.microsoft.com/office/drawing/2016/5/12/chartex" xmlns:cx7="http://schemas.microsoft.com/office/drawing/2016/5/13/chartex" xmlns:cx8="http://schemas.microsoft.com/office/drawing/2016/5/14/chartex" xmlns:mc="http://schemas.openxmlformats.org/markup-compatibility/2006" xmlns:aink="http://schemas.microsoft.com/office/drawing/2016/ink" xmlns:am3d="http://schemas.microsoft.com/office/drawing/2017/model3d" xmlns:o="urn:schemas-microsoft-com:office:office" xmlns:r="http://schemas.openxmlformats.org/officeDocument/2006/relationships" xmlns:m="http://schemas.openxmlformats.org/officeDocument/2006/math" xmlns:v="urn:schemas-microsoft-com:vml" xmlns:wp14="http://schemas.microsoft.com/office/word/2010/wordprocessingDrawing" xmlns:wp="http://schemas.openxmlformats.org/drawingml/2006/wordprocessingDrawing" xmlns:w10="urn:schemas-microsoft-com:office:word" xmlns:w="http://schemas.openxmlformats.org/wordprocessingml/2006/main" xmlns:w14="http://schemas.microsoft.com/office/word/2010/wordml" xmlns:w15="http://schemas.microsoft.com/office/word/2012/wordml" xmlns:w16cid="http://schemas.microsoft.com/office/word/2016/wordml/cid" xmlns:w16se="http://schemas.microsoft.com/office/word/2015/wordml/symex" xmlns:wpg="http://schemas.microsoft.com/office/word/2010/wordprocessingGroup" xmlns:wpi="http://schemas.microsoft.com/office/word/2010/wordprocessingInk" xmlns:wne="http://schemas.microsoft.com/office/word/2006/wordml" xmlns:wps="http://schemas.microsoft.com/office/word/2010/wordprocessingShape" mc:Ignorable="w14 w15 w16se w16cid wp14">
+  <w:abstractNum w:abstractNumId="0" w15:restartNumberingAfterBreak="0">
     <w:nsid w:val="0329602E"/>
     <w:multiLevelType w:val="hybridMultilevel"/>
     <w:tmpl w:val="FA4023C6"/>
@@ -930,7 +1030,7 @@
       </w:pPr>
     </w:lvl>
   </w:abstractNum>
-  <w:abstractNum w:abstractNumId="1">
+  <w:abstractNum w:abstractNumId="1" w15:restartNumberingAfterBreak="0">
     <w:nsid w:val="044454AD"/>
     <w:multiLevelType w:val="hybridMultilevel"/>
     <w:tmpl w:val="C966F026"/>
@@ -1019,7 +1119,7 @@
       </w:pPr>
     </w:lvl>
   </w:abstractNum>
-  <w:abstractNum w:abstractNumId="2">
+  <w:abstractNum w:abstractNumId="2" w15:restartNumberingAfterBreak="0">
     <w:nsid w:val="13542EC4"/>
     <w:multiLevelType w:val="hybridMultilevel"/>
     <w:tmpl w:val="6C903B8C"/>
@@ -1108,7 +1208,7 @@
       </w:pPr>
     </w:lvl>
   </w:abstractNum>
-  <w:abstractNum w:abstractNumId="3">
+  <w:abstractNum w:abstractNumId="3" w15:restartNumberingAfterBreak="0">
     <w:nsid w:val="2B232A6C"/>
     <w:multiLevelType w:val="hybridMultilevel"/>
     <w:tmpl w:val="382C5064"/>
@@ -1197,7 +1297,7 @@
       </w:pPr>
     </w:lvl>
   </w:abstractNum>
-  <w:abstractNum w:abstractNumId="4">
+  <w:abstractNum w:abstractNumId="4" w15:restartNumberingAfterBreak="0">
     <w:nsid w:val="320F181A"/>
     <w:multiLevelType w:val="hybridMultilevel"/>
     <w:tmpl w:val="E3A24C30"/>
@@ -1286,7 +1386,7 @@
       </w:pPr>
     </w:lvl>
   </w:abstractNum>
-  <w:abstractNum w:abstractNumId="5">
+  <w:abstractNum w:abstractNumId="5" w15:restartNumberingAfterBreak="0">
     <w:nsid w:val="393D19A3"/>
     <w:multiLevelType w:val="hybridMultilevel"/>
     <w:tmpl w:val="32BA62F6"/>
@@ -1375,7 +1475,7 @@
       </w:pPr>
     </w:lvl>
   </w:abstractNum>
-  <w:abstractNum w:abstractNumId="6">
+  <w:abstractNum w:abstractNumId="6" w15:restartNumberingAfterBreak="0">
     <w:nsid w:val="48F22B1F"/>
     <w:multiLevelType w:val="hybridMultilevel"/>
     <w:tmpl w:val="81AC49D2"/>
@@ -1464,7 +1564,7 @@
       </w:pPr>
     </w:lvl>
   </w:abstractNum>
-  <w:abstractNum w:abstractNumId="7">
+  <w:abstractNum w:abstractNumId="7" w15:restartNumberingAfterBreak="0">
     <w:nsid w:val="4ED80652"/>
     <w:multiLevelType w:val="hybridMultilevel"/>
     <w:tmpl w:val="86AAB9FA"/>
@@ -1553,7 +1653,7 @@
       </w:pPr>
     </w:lvl>
   </w:abstractNum>
-  <w:abstractNum w:abstractNumId="8">
+  <w:abstractNum w:abstractNumId="8" w15:restartNumberingAfterBreak="0">
     <w:nsid w:val="5D6C509C"/>
     <w:multiLevelType w:val="hybridMultilevel"/>
     <w:tmpl w:val="F28A3306"/>
@@ -1642,7 +1742,7 @@
       </w:pPr>
     </w:lvl>
   </w:abstractNum>
-  <w:abstractNum w:abstractNumId="9">
+  <w:abstractNum w:abstractNumId="9" w15:restartNumberingAfterBreak="0">
     <w:nsid w:val="7E1C5788"/>
     <w:multiLevelType w:val="hybridMultilevel"/>
     <w:tmpl w:val="D0D0368C"/>
@@ -1765,7 +1865,7 @@
 </file>
 
 <file path=word/styles.xml><?xml version="1.0" encoding="utf-8"?>
-<w:styles xmlns:mc="http://schemas.openxmlformats.org/markup-compatibility/2006" xmlns:r="http://schemas.openxmlformats.org/officeDocument/2006/relationships" xmlns:w="http://schemas.openxmlformats.org/wordprocessingml/2006/main" xmlns:w14="http://schemas.microsoft.com/office/word/2010/wordml" mc:Ignorable="w14">
+<w:styles xmlns:mc="http://schemas.openxmlformats.org/markup-compatibility/2006" xmlns:r="http://schemas.openxmlformats.org/officeDocument/2006/relationships" xmlns:w="http://schemas.openxmlformats.org/wordprocessingml/2006/main" xmlns:w14="http://schemas.microsoft.com/office/word/2010/wordml" xmlns:w15="http://schemas.microsoft.com/office/word/2012/wordml" xmlns:w16cid="http://schemas.microsoft.com/office/word/2016/wordml/cid" xmlns:w16se="http://schemas.microsoft.com/office/word/2015/wordml/symex" mc:Ignorable="w14 w15 w16se w16cid">
   <w:docDefaults>
     <w:rPrDefault>
       <w:rPr>
@@ -1781,345 +1881,382 @@
       </w:pPr>
     </w:pPrDefault>
   </w:docDefaults>
-  <w:latentStyles w:defLockedState="0" w:defUIPriority="99" w:defSemiHidden="1" w:defUnhideWhenUsed="1" w:defQFormat="0" w:count="267">
-    <w:lsdException w:name="Normal" w:semiHidden="0" w:uiPriority="0" w:unhideWhenUsed="0" w:qFormat="1"/>
-    <w:lsdException w:name="heading 1" w:semiHidden="0" w:uiPriority="9" w:unhideWhenUsed="0" w:qFormat="1"/>
-    <w:lsdException w:name="heading 2" w:uiPriority="9" w:qFormat="1"/>
-    <w:lsdException w:name="heading 3" w:uiPriority="9" w:qFormat="1"/>
-    <w:lsdException w:name="heading 4" w:uiPriority="9" w:qFormat="1"/>
-    <w:lsdException w:name="heading 5" w:uiPriority="9" w:qFormat="1"/>
-    <w:lsdException w:name="heading 6" w:uiPriority="9" w:qFormat="1"/>
-    <w:lsdException w:name="heading 7" w:uiPriority="9" w:qFormat="1"/>
-    <w:lsdException w:name="heading 8" w:uiPriority="9" w:qFormat="1"/>
-    <w:lsdException w:name="heading 9" w:uiPriority="9" w:qFormat="1"/>
-    <w:lsdException w:name="toc 1" w:uiPriority="39"/>
-    <w:lsdException w:name="toc 2" w:uiPriority="39"/>
-    <w:lsdException w:name="toc 3" w:uiPriority="39"/>
-    <w:lsdException w:name="toc 4" w:uiPriority="39"/>
-    <w:lsdException w:name="toc 5" w:uiPriority="39"/>
-    <w:lsdException w:name="toc 6" w:uiPriority="39"/>
-    <w:lsdException w:name="toc 7" w:uiPriority="39"/>
-    <w:lsdException w:name="toc 8" w:uiPriority="39"/>
-    <w:lsdException w:name="toc 9" w:uiPriority="39"/>
-    <w:lsdException w:name="caption" w:uiPriority="35" w:qFormat="1"/>
-    <w:lsdException w:name="Title" w:semiHidden="0" w:uiPriority="10" w:unhideWhenUsed="0" w:qFormat="1"/>
-    <w:lsdException w:name="Default Paragraph Font" w:uiPriority="1"/>
-    <w:lsdException w:name="Subtitle" w:semiHidden="0" w:uiPriority="11" w:unhideWhenUsed="0" w:qFormat="1"/>
-    <w:lsdException w:name="Strong" w:semiHidden="0" w:uiPriority="22" w:unhideWhenUsed="0" w:qFormat="1"/>
-    <w:lsdException w:name="Emphasis" w:semiHidden="0" w:uiPriority="20" w:unhideWhenUsed="0" w:qFormat="1"/>
-    <w:lsdException w:name="Table Grid" w:semiHidden="0" w:uiPriority="59" w:unhideWhenUsed="0"/>
-    <w:lsdException w:name="Placeholder Text" w:unhideWhenUsed="0"/>
-    <w:lsdException w:name="No Spacing" w:semiHidden="0" w:uiPriority="1" w:unhideWhenUsed="0" w:qFormat="1"/>
-    <w:lsdException w:name="Light Shading" w:semiHidden="0" w:uiPriority="60" w:unhideWhenUsed="0"/>
-    <w:lsdException w:name="Light List" w:semiHidden="0" w:uiPriority="61" w:unhideWhenUsed="0"/>
-    <w:lsdException w:name="Light Grid" w:semiHidden="0" w:uiPriority="62" w:unhideWhenUsed="0"/>
-    <w:lsdException w:name="Medium Shading 1" w:semiHidden="0" w:uiPriority="63" w:unhideWhenUsed="0"/>
-    <w:lsdException w:name="Medium Shading 2" w:semiHidden="0" w:uiPriority="64" w:unhideWhenUsed="0"/>
-    <w:lsdException w:name="Medium List 1" w:semiHidden="0" w:uiPriority="65" w:unhideWhenUsed="0"/>
-    <w:lsdException w:name="Medium List 2" w:semiHidden="0" w:uiPriority="66" w:unhideWhenUsed="0"/>
-    <w:lsdException w:name="Medium Grid 1" w:semiHidden="0" w:uiPriority="67" w:unhideWhenUsed="0"/>
-    <w:lsdException w:name="Medium Grid 2" w:semiHidden="0" w:uiPriority="68" w:unhideWhenUsed="0"/>
-    <w:lsdException w:name="Medium Grid 3" w:semiHidden="0" w:uiPriority="69" w:unhideWhenUsed="0"/>
-    <w:lsdException w:name="Dark List" w:semiHidden="0" w:uiPriority="70" w:unhideWhenUsed="0"/>
-    <w:lsdException w:name="Colorful Shading" w:semiHidden="0" w:uiPriority="71" w:unhideWhenUsed="0"/>
-    <w:lsdException w:name="Colorful List" w:semiHidden="0" w:uiPriority="72" w:unhideWhenUsed="0"/>
-    <w:lsdException w:name="Colorful Grid" w:semiHidden="0" w:uiPriority="73" w:unhideWhenUsed="0"/>
-    <w:lsdException w:name="Light Shading Accent 1" w:semiHidden="0" w:uiPriority="60" w:unhideWhenUsed="0"/>
-    <w:lsdException w:name="Light List Accent 1" w:semiHidden="0" w:uiPriority="61" w:unhideWhenUsed="0"/>
-    <w:lsdException w:name="Light Grid Accent 1" w:semiHidden="0" w:uiPriority="62" w:unhideWhenUsed="0"/>
-    <w:lsdException w:name="Medium Shading 1 Accent 1" w:semiHidden="0" w:uiPriority="63" w:unhideWhenUsed="0"/>
-    <w:lsdException w:name="Medium Shading 2 Accent 1" w:semiHidden="0" w:uiPriority="64" w:unhideWhenUsed="0"/>
-    <w:lsdException w:name="Medium List 1 Accent 1" w:semiHidden="0" w:uiPriority="65" w:unhideWhenUsed="0"/>
-    <w:lsdException w:name="Revision" w:unhideWhenUsed="0"/>
-    <w:lsdException w:name="List Paragraph" w:semiHidden="0" w:uiPriority="34" w:unhideWhenUsed="0" w:qFormat="1"/>
-    <w:lsdException w:name="Quote" w:semiHidden="0" w:uiPriority="29" w:unhideWhenUsed="0" w:qFormat="1"/>
-    <w:lsdException w:name="Intense Quote" w:semiHidden="0" w:uiPriority="30" w:unhideWhenUsed="0" w:qFormat="1"/>
-    <w:lsdException w:name="Medium List 2 Accent 1" w:semiHidden="0" w:uiPriority="66" w:unhideWhenUsed="0"/>
-    <w:lsdException w:name="Medium Grid 1 Accent 1" w:semiHidden="0" w:uiPriority="67" w:unhideWhenUsed="0"/>
-    <w:lsdException w:name="Medium Grid 2 Accent 1" w:semiHidden="0" w:uiPriority="68" w:unhideWhenUsed="0"/>
-    <w:lsdException w:name="Medium Grid 3 Accent 1" w:semiHidden="0" w:uiPriority="69" w:unhideWhenUsed="0"/>
-    <w:lsdException w:name="Dark List Accent 1" w:semiHidden="0" w:uiPriority="70" w:unhideWhenUsed="0"/>
-    <w:lsdException w:name="Colorful Shading Accent 1" w:semiHidden="0" w:uiPriority="71" w:unhideWhenUsed="0"/>
-    <w:lsdException w:name="Colorful List Accent 1" w:semiHidden="0" w:uiPriority="72" w:unhideWhenUsed="0"/>
-    <w:lsdException w:name="Colorful Grid Accent 1" w:semiHidden="0" w:uiPriority="73" w:unhideWhenUsed="0"/>
-    <w:lsdException w:name="Light Shading Accent 2" w:semiHidden="0" w:uiPriority="60" w:unhideWhenUsed="0"/>
-    <w:lsdException w:name="Light List Accent 2" w:semiHidden="0" w:uiPriority="61" w:unhideWhenUsed="0"/>
-    <w:lsdException w:name="Light Grid Accent 2" w:semiHidden="0" w:uiPriority="62" w:unhideWhenUsed="0"/>
-    <w:lsdException w:name="Medium Shading 1 Accent 2" w:semiHidden="0" w:uiPriority="63" w:unhideWhenUsed="0"/>
-    <w:lsdException w:name="Medium Shading 2 Accent 2" w:semiHidden="0" w:uiPriority="64" w:unhideWhenUsed="0"/>
-    <w:lsdException w:name="Medium List 1 Accent 2" w:semiHidden="0" w:uiPriority="65" w:unhideWhenUsed="0"/>
-    <w:lsdException w:name="Medium List 2 Accent 2" w:semiHidden="0" w:uiPriority="66" w:unhideWhenUsed="0"/>
-    <w:lsdException w:name="Medium Grid 1 Accent 2" w:semiHidden="0" w:uiPriority="67" w:unhideWhenUsed="0"/>
-    <w:lsdException w:name="Medium Grid 2 Accent 2" w:semiHidden="0" w:uiPriority="68" w:unhideWhenUsed="0"/>
-    <w:lsdException w:name="Medium Grid 3 Accent 2" w:semiHidden="0" w:uiPriority="69" w:unhideWhenUsed="0"/>
-    <w:lsdException w:name="Dark List Accent 2" w:semiHidden="0" w:uiPriority="70" w:unhideWhenUsed="0"/>
-    <w:lsdException w:name="Colorful Shading Accent 2" w:semiHidden="0" w:uiPriority="71" w:unhideWhenUsed="0"/>
-    <w:lsdException w:name="Colorful List Accent 2" w:semiHidden="0" w:uiPriority="72" w:unhideWhenUsed="0"/>
-    <w:lsdException w:name="Colorful Grid Accent 2" w:semiHidden="0" w:uiPriority="73" w:unhideWhenUsed="0"/>
-    <w:lsdException w:name="Light Shading Accent 3" w:semiHidden="0" w:uiPriority="60" w:unhideWhenUsed="0"/>
-    <w:lsdException w:name="Light List Accent 3" w:semiHidden="0" w:uiPriority="61" w:unhideWhenUsed="0"/>
-    <w:lsdException w:name="Light Grid Accent 3" w:semiHidden="0" w:uiPriority="62" w:unhideWhenUsed="0"/>
-    <w:lsdException w:name="Medium Shading 1 Accent 3" w:semiHidden="0" w:uiPriority="63" w:unhideWhenUsed="0"/>
-    <w:lsdException w:name="Medium Shading 2 Accent 3" w:semiHidden="0" w:uiPriority="64" w:unhideWhenUsed="0"/>
-    <w:lsdException w:name="Medium List 1 Accent 3" w:semiHidden="0" w:uiPriority="65" w:unhideWhenUsed="0"/>
-    <w:lsdException w:name="Medium List 2 Accent 3" w:semiHidden="0" w:uiPriority="66" w:unhideWhenUsed="0"/>
-    <w:lsdException w:name="Medium Grid 1 Accent 3" w:semiHidden="0" w:uiPriority="67" w:unhideWhenUsed="0"/>
-    <w:lsdException w:name="Medium Grid 2 Accent 3" w:semiHidden="0" w:uiPriority="68" w:unhideWhenUsed="0"/>
-    <w:lsdException w:name="Medium Grid 3 Accent 3" w:semiHidden="0" w:uiPriority="69" w:unhideWhenUsed="0"/>
-    <w:lsdException w:name="Dark List Accent 3" w:semiHidden="0" w:uiPriority="70" w:unhideWhenUsed="0"/>
-    <w:lsdException w:name="Colorful Shading Accent 3" w:semiHidden="0" w:uiPriority="71" w:unhideWhenUsed="0"/>
-    <w:lsdException w:name="Colorful List Accent 3" w:semiHidden="0" w:uiPriority="72" w:unhideWhenUsed="0"/>
-    <w:lsdException w:name="Colorful Grid Accent 3" w:semiHidden="0" w:uiPriority="73" w:unhideWhenUsed="0"/>
-    <w:lsdException w:name="Light Shading Accent 4" w:semiHidden="0" w:uiPriority="60" w:unhideWhenUsed="0"/>
-    <w:lsdException w:name="Light List Accent 4" w:semiHidden="0" w:uiPriority="61" w:unhideWhenUsed="0"/>
-    <w:lsdException w:name="Light Grid Accent 4" w:semiHidden="0" w:uiPriority="62" w:unhideWhenUsed="0"/>
-    <w:lsdException w:name="Medium Shading 1 Accent 4" w:semiHidden="0" w:uiPriority="63" w:unhideWhenUsed="0"/>
-    <w:lsdException w:name="Medium Shading 2 Accent 4" w:semiHidden="0" w:uiPriority="64" w:unhideWhenUsed="0"/>
-    <w:lsdException w:name="Medium List 1 Accent 4" w:semiHidden="0" w:uiPriority="65" w:unhideWhenUsed="0"/>
-    <w:lsdException w:name="Medium List 2 Accent 4" w:semiHidden="0" w:uiPriority="66" w:unhideWhenUsed="0"/>
-    <w:lsdException w:name="Medium Grid 1 Accent 4" w:semiHidden="0" w:uiPriority="67" w:unhideWhenUsed="0"/>
-    <w:lsdException w:name="Medium Grid 2 Accent 4" w:semiHidden="0" w:uiPriority="68" w:unhideWhenUsed="0"/>
-    <w:lsdException w:name="Medium Grid 3 Accent 4" w:semiHidden="0" w:uiPriority="69" w:unhideWhenUsed="0"/>
-    <w:lsdException w:name="Dark List Accent 4" w:semiHidden="0" w:uiPriority="70" w:unhideWhenUsed="0"/>
-    <w:lsdException w:name="Colorful Shading Accent 4" w:semiHidden="0" w:uiPriority="71" w:unhideWhenUsed="0"/>
-    <w:lsdException w:name="Colorful List Accent 4" w:semiHidden="0" w:uiPriority="72" w:unhideWhenUsed="0"/>
-    <w:lsdException w:name="Colorful Grid Accent 4" w:semiHidden="0" w:uiPriority="73" w:unhideWhenUsed="0"/>
-    <w:lsdException w:name="Light Shading Accent 5" w:semiHidden="0" w:uiPriority="60" w:unhideWhenUsed="0"/>
-    <w:lsdException w:name="Light List Accent 5" w:semiHidden="0" w:uiPriority="61" w:unhideWhenUsed="0"/>
-    <w:lsdException w:name="Light Grid Accent 5" w:semiHidden="0" w:uiPriority="62" w:unhideWhenUsed="0"/>
-    <w:lsdException w:name="Medium Shading 1 Accent 5" w:semiHidden="0" w:uiPriority="63" w:unhideWhenUsed="0"/>
-    <w:lsdException w:name="Medium Shading 2 Accent 5" w:semiHidden="0" w:uiPriority="64" w:unhideWhenUsed="0"/>
-    <w:lsdException w:name="Medium List 1 Accent 5" w:semiHidden="0" w:uiPriority="65" w:unhideWhenUsed="0"/>
-    <w:lsdException w:name="Medium List 2 Accent 5" w:semiHidden="0" w:uiPriority="66" w:unhideWhenUsed="0"/>
-    <w:lsdException w:name="Medium Grid 1 Accent 5" w:semiHidden="0" w:uiPriority="67" w:unhideWhenUsed="0"/>
-    <w:lsdException w:name="Medium Grid 2 Accent 5" w:semiHidden="0" w:uiPriority="68" w:unhideWhenUsed="0"/>
-    <w:lsdException w:name="Medium Grid 3 Accent 5" w:semiHidden="0" w:uiPriority="69" w:unhideWhenUsed="0"/>
-    <w:lsdException w:name="Dark List Accent 5" w:semiHidden="0" w:uiPriority="70" w:unhideWhenUsed="0"/>
-    <w:lsdException w:name="Colorful Shading Accent 5" w:semiHidden="0" w:uiPriority="71" w:unhideWhenUsed="0"/>
-    <w:lsdException w:name="Colorful List Accent 5" w:semiHidden="0" w:uiPriority="72" w:unhideWhenUsed="0"/>
-    <w:lsdException w:name="Colorful Grid Accent 5" w:semiHidden="0" w:uiPriority="73" w:unhideWhenUsed="0"/>
-    <w:lsdException w:name="Light Shading Accent 6" w:semiHidden="0" w:uiPriority="60" w:unhideWhenUsed="0"/>
-    <w:lsdException w:name="Light List Accent 6" w:semiHidden="0" w:uiPriority="61" w:unhideWhenUsed="0"/>
-    <w:lsdException w:name="Light Grid Accent 6" w:semiHidden="0" w:uiPriority="62" w:unhideWhenUsed="0"/>
-    <w:lsdException w:name="Medium Shading 1 Accent 6" w:semiHidden="0" w:uiPriority="63" w:unhideWhenUsed="0"/>
-    <w:lsdException w:name="Medium Shading 2 Accent 6" w:semiHidden="0" w:uiPriority="64" w:unhideWhenUsed="0"/>
-    <w:lsdException w:name="Medium List 1 Accent 6" w:semiHidden="0" w:uiPriority="65" w:unhideWhenUsed="0"/>
-    <w:lsdException w:name="Medium List 2 Accent 6" w:semiHidden="0" w:uiPriority="66" w:unhideWhenUsed="0"/>
-    <w:lsdException w:name="Medium Grid 1 Accent 6" w:semiHidden="0" w:uiPriority="67" w:unhideWhenUsed="0"/>
-    <w:lsdException w:name="Medium Grid 2 Accent 6" w:semiHidden="0" w:uiPriority="68" w:unhideWhenUsed="0"/>
-    <w:lsdException w:name="Medium Grid 3 Accent 6" w:semiHidden="0" w:uiPriority="69" w:unhideWhenUsed="0"/>
-    <w:lsdException w:name="Dark List Accent 6" w:semiHidden="0" w:uiPriority="70" w:unhideWhenUsed="0"/>
-    <w:lsdException w:name="Colorful Shading Accent 6" w:semiHidden="0" w:uiPriority="71" w:unhideWhenUsed="0"/>
-    <w:lsdException w:name="Colorful List Accent 6" w:semiHidden="0" w:uiPriority="72" w:unhideWhenUsed="0"/>
-    <w:lsdException w:name="Colorful Grid Accent 6" w:semiHidden="0" w:uiPriority="73" w:unhideWhenUsed="0"/>
-    <w:lsdException w:name="Subtle Emphasis" w:semiHidden="0" w:uiPriority="19" w:unhideWhenUsed="0" w:qFormat="1"/>
-    <w:lsdException w:name="Intense Emphasis" w:semiHidden="0" w:uiPriority="21" w:unhideWhenUsed="0" w:qFormat="1"/>
-    <w:lsdException w:name="Subtle Reference" w:semiHidden="0" w:uiPriority="31" w:unhideWhenUsed="0" w:qFormat="1"/>
-    <w:lsdException w:name="Intense Reference" w:semiHidden="0" w:uiPriority="32" w:unhideWhenUsed="0" w:qFormat="1"/>
-    <w:lsdException w:name="Book Title" w:semiHidden="0" w:uiPriority="33" w:unhideWhenUsed="0" w:qFormat="1"/>
-    <w:lsdException w:name="Bibliography" w:uiPriority="37"/>
-    <w:lsdException w:name="TOC Heading" w:uiPriority="39" w:qFormat="1"/>
-  </w:latentStyles>
-  <w:style w:type="paragraph" w:default="1" w:styleId="Normal">
-    <w:name w:val="Normal"/>
-    <w:qFormat/>
-  </w:style>
-  <w:style w:type="character" w:default="1" w:styleId="DefaultParagraphFont">
-    <w:name w:val="Default Paragraph Font"/>
-    <w:uiPriority w:val="1"/>
-    <w:semiHidden/>
-    <w:unhideWhenUsed/>
-  </w:style>
-  <w:style w:type="table" w:default="1" w:styleId="TableNormal">
-    <w:name w:val="Normal Table"/>
-    <w:uiPriority w:val="99"/>
-    <w:semiHidden/>
-    <w:unhideWhenUsed/>
-    <w:tblPr>
-      <w:tblInd w:w="0" w:type="dxa"/>
-      <w:tblCellMar>
-        <w:top w:w="0" w:type="dxa"/>
-        <w:left w:w="108" w:type="dxa"/>
-        <w:bottom w:w="0" w:type="dxa"/>
-        <w:right w:w="108" w:type="dxa"/>
-      </w:tblCellMar>
-    </w:tblPr>
-  </w:style>
-  <w:style w:type="numbering" w:default="1" w:styleId="NoList">
-    <w:name w:val="No List"/>
-    <w:uiPriority w:val="99"/>
-    <w:semiHidden/>
-    <w:unhideWhenUsed/>
-  </w:style>
-  <w:style w:type="paragraph" w:styleId="ListParagraph">
-    <w:name w:val="List Paragraph"/>
-    <w:basedOn w:val="Normal"/>
-    <w:uiPriority w:val="34"/>
-    <w:qFormat/>
-    <w:rsid w:val="00EB084D"/>
-    <w:pPr>
-      <w:ind w:left="720"/>
-      <w:contextualSpacing/>
-    </w:pPr>
-  </w:style>
-</w:styles>
-</file>
-
-<file path=word/stylesWithEffects.xml><?xml version="1.0" encoding="utf-8"?>
-<w:styles xmlns:wpc="http://schemas.microsoft.com/office/word/2010/wordprocessingCanvas" xmlns:mc="http://schemas.openxmlformats.org/markup-compatibility/2006" xmlns:o="urn:schemas-microsoft-com:office:office" xmlns:r="http://schemas.openxmlformats.org/officeDocument/2006/relationships" xmlns:m="http://schemas.openxmlformats.org/officeDocument/2006/math" xmlns:v="urn:schemas-microsoft-com:vml" xmlns:wp14="http://schemas.microsoft.com/office/word/2010/wordprocessingDrawing" xmlns:wp="http://schemas.openxmlformats.org/drawingml/2006/wordprocessingDrawing" xmlns:w10="urn:schemas-microsoft-com:office:word" xmlns:w="http://schemas.openxmlformats.org/wordprocessingml/2006/main" xmlns:w14="http://schemas.microsoft.com/office/word/2010/wordml" xmlns:wpg="http://schemas.microsoft.com/office/word/2010/wordprocessingGroup" xmlns:wpi="http://schemas.microsoft.com/office/word/2010/wordprocessingInk" xmlns:wne="http://schemas.microsoft.com/office/word/2006/wordml" xmlns:wps="http://schemas.microsoft.com/office/word/2010/wordprocessingShape" mc:Ignorable="w14 wp14">
-  <w:docDefaults>
-    <w:rPrDefault>
-      <w:rPr>
-        <w:rFonts w:asciiTheme="minorHAnsi" w:eastAsiaTheme="minorHAnsi" w:hAnsiTheme="minorHAnsi" w:cstheme="minorBidi"/>
-        <w:sz w:val="22"/>
-        <w:szCs w:val="22"/>
-        <w:lang w:val="en-GB" w:eastAsia="en-US" w:bidi="ar-SA"/>
-      </w:rPr>
-    </w:rPrDefault>
-    <w:pPrDefault>
-      <w:pPr>
-        <w:spacing w:after="200" w:line="276" w:lineRule="auto"/>
-      </w:pPr>
-    </w:pPrDefault>
-  </w:docDefaults>
-  <w:latentStyles w:defLockedState="0" w:defUIPriority="99" w:defSemiHidden="1" w:defUnhideWhenUsed="1" w:defQFormat="0" w:count="267">
-    <w:lsdException w:name="Normal" w:semiHidden="0" w:uiPriority="0" w:unhideWhenUsed="0" w:qFormat="1"/>
-    <w:lsdException w:name="heading 1" w:semiHidden="0" w:uiPriority="9" w:unhideWhenUsed="0" w:qFormat="1"/>
-    <w:lsdException w:name="heading 2" w:uiPriority="9" w:qFormat="1"/>
-    <w:lsdException w:name="heading 3" w:uiPriority="9" w:qFormat="1"/>
-    <w:lsdException w:name="heading 4" w:uiPriority="9" w:qFormat="1"/>
-    <w:lsdException w:name="heading 5" w:uiPriority="9" w:qFormat="1"/>
-    <w:lsdException w:name="heading 6" w:uiPriority="9" w:qFormat="1"/>
-    <w:lsdException w:name="heading 7" w:uiPriority="9" w:qFormat="1"/>
-    <w:lsdException w:name="heading 8" w:uiPriority="9" w:qFormat="1"/>
-    <w:lsdException w:name="heading 9" w:uiPriority="9" w:qFormat="1"/>
-    <w:lsdException w:name="toc 1" w:uiPriority="39"/>
-    <w:lsdException w:name="toc 2" w:uiPriority="39"/>
-    <w:lsdException w:name="toc 3" w:uiPriority="39"/>
-    <w:lsdException w:name="toc 4" w:uiPriority="39"/>
-    <w:lsdException w:name="toc 5" w:uiPriority="39"/>
-    <w:lsdException w:name="toc 6" w:uiPriority="39"/>
-    <w:lsdException w:name="toc 7" w:uiPriority="39"/>
-    <w:lsdException w:name="toc 8" w:uiPriority="39"/>
-    <w:lsdException w:name="toc 9" w:uiPriority="39"/>
-    <w:lsdException w:name="caption" w:uiPriority="35" w:qFormat="1"/>
-    <w:lsdException w:name="Title" w:semiHidden="0" w:uiPriority="10" w:unhideWhenUsed="0" w:qFormat="1"/>
-    <w:lsdException w:name="Default Paragraph Font" w:uiPriority="1"/>
-    <w:lsdException w:name="Subtitle" w:semiHidden="0" w:uiPriority="11" w:unhideWhenUsed="0" w:qFormat="1"/>
-    <w:lsdException w:name="Strong" w:semiHidden="0" w:uiPriority="22" w:unhideWhenUsed="0" w:qFormat="1"/>
-    <w:lsdException w:name="Emphasis" w:semiHidden="0" w:uiPriority="20" w:unhideWhenUsed="0" w:qFormat="1"/>
-    <w:lsdException w:name="Table Grid" w:semiHidden="0" w:uiPriority="59" w:unhideWhenUsed="0"/>
-    <w:lsdException w:name="Placeholder Text" w:unhideWhenUsed="0"/>
-    <w:lsdException w:name="No Spacing" w:semiHidden="0" w:uiPriority="1" w:unhideWhenUsed="0" w:qFormat="1"/>
-    <w:lsdException w:name="Light Shading" w:semiHidden="0" w:uiPriority="60" w:unhideWhenUsed="0"/>
-    <w:lsdException w:name="Light List" w:semiHidden="0" w:uiPriority="61" w:unhideWhenUsed="0"/>
-    <w:lsdException w:name="Light Grid" w:semiHidden="0" w:uiPriority="62" w:unhideWhenUsed="0"/>
-    <w:lsdException w:name="Medium Shading 1" w:semiHidden="0" w:uiPriority="63" w:unhideWhenUsed="0"/>
-    <w:lsdException w:name="Medium Shading 2" w:semiHidden="0" w:uiPriority="64" w:unhideWhenUsed="0"/>
-    <w:lsdException w:name="Medium List 1" w:semiHidden="0" w:uiPriority="65" w:unhideWhenUsed="0"/>
-    <w:lsdException w:name="Medium List 2" w:semiHidden="0" w:uiPriority="66" w:unhideWhenUsed="0"/>
-    <w:lsdException w:name="Medium Grid 1" w:semiHidden="0" w:uiPriority="67" w:unhideWhenUsed="0"/>
-    <w:lsdException w:name="Medium Grid 2" w:semiHidden="0" w:uiPriority="68" w:unhideWhenUsed="0"/>
-    <w:lsdException w:name="Medium Grid 3" w:semiHidden="0" w:uiPriority="69" w:unhideWhenUsed="0"/>
-    <w:lsdException w:name="Dark List" w:semiHidden="0" w:uiPriority="70" w:unhideWhenUsed="0"/>
-    <w:lsdException w:name="Colorful Shading" w:semiHidden="0" w:uiPriority="71" w:unhideWhenUsed="0"/>
-    <w:lsdException w:name="Colorful List" w:semiHidden="0" w:uiPriority="72" w:unhideWhenUsed="0"/>
-    <w:lsdException w:name="Colorful Grid" w:semiHidden="0" w:uiPriority="73" w:unhideWhenUsed="0"/>
-    <w:lsdException w:name="Light Shading Accent 1" w:semiHidden="0" w:uiPriority="60" w:unhideWhenUsed="0"/>
-    <w:lsdException w:name="Light List Accent 1" w:semiHidden="0" w:uiPriority="61" w:unhideWhenUsed="0"/>
-    <w:lsdException w:name="Light Grid Accent 1" w:semiHidden="0" w:uiPriority="62" w:unhideWhenUsed="0"/>
-    <w:lsdException w:name="Medium Shading 1 Accent 1" w:semiHidden="0" w:uiPriority="63" w:unhideWhenUsed="0"/>
-    <w:lsdException w:name="Medium Shading 2 Accent 1" w:semiHidden="0" w:uiPriority="64" w:unhideWhenUsed="0"/>
-    <w:lsdException w:name="Medium List 1 Accent 1" w:semiHidden="0" w:uiPriority="65" w:unhideWhenUsed="0"/>
-    <w:lsdException w:name="Revision" w:unhideWhenUsed="0"/>
-    <w:lsdException w:name="List Paragraph" w:semiHidden="0" w:uiPriority="34" w:unhideWhenUsed="0" w:qFormat="1"/>
-    <w:lsdException w:name="Quote" w:semiHidden="0" w:uiPriority="29" w:unhideWhenUsed="0" w:qFormat="1"/>
-    <w:lsdException w:name="Intense Quote" w:semiHidden="0" w:uiPriority="30" w:unhideWhenUsed="0" w:qFormat="1"/>
-    <w:lsdException w:name="Medium List 2 Accent 1" w:semiHidden="0" w:uiPriority="66" w:unhideWhenUsed="0"/>
-    <w:lsdException w:name="Medium Grid 1 Accent 1" w:semiHidden="0" w:uiPriority="67" w:unhideWhenUsed="0"/>
-    <w:lsdException w:name="Medium Grid 2 Accent 1" w:semiHidden="0" w:uiPriority="68" w:unhideWhenUsed="0"/>
-    <w:lsdException w:name="Medium Grid 3 Accent 1" w:semiHidden="0" w:uiPriority="69" w:unhideWhenUsed="0"/>
-    <w:lsdException w:name="Dark List Accent 1" w:semiHidden="0" w:uiPriority="70" w:unhideWhenUsed="0"/>
-    <w:lsdException w:name="Colorful Shading Accent 1" w:semiHidden="0" w:uiPriority="71" w:unhideWhenUsed="0"/>
-    <w:lsdException w:name="Colorful List Accent 1" w:semiHidden="0" w:uiPriority="72" w:unhideWhenUsed="0"/>
-    <w:lsdException w:name="Colorful Grid Accent 1" w:semiHidden="0" w:uiPriority="73" w:unhideWhenUsed="0"/>
-    <w:lsdException w:name="Light Shading Accent 2" w:semiHidden="0" w:uiPriority="60" w:unhideWhenUsed="0"/>
-    <w:lsdException w:name="Light List Accent 2" w:semiHidden="0" w:uiPriority="61" w:unhideWhenUsed="0"/>
-    <w:lsdException w:name="Light Grid Accent 2" w:semiHidden="0" w:uiPriority="62" w:unhideWhenUsed="0"/>
-    <w:lsdException w:name="Medium Shading 1 Accent 2" w:semiHidden="0" w:uiPriority="63" w:unhideWhenUsed="0"/>
-    <w:lsdException w:name="Medium Shading 2 Accent 2" w:semiHidden="0" w:uiPriority="64" w:unhideWhenUsed="0"/>
-    <w:lsdException w:name="Medium List 1 Accent 2" w:semiHidden="0" w:uiPriority="65" w:unhideWhenUsed="0"/>
-    <w:lsdException w:name="Medium List 2 Accent 2" w:semiHidden="0" w:uiPriority="66" w:unhideWhenUsed="0"/>
-    <w:lsdException w:name="Medium Grid 1 Accent 2" w:semiHidden="0" w:uiPriority="67" w:unhideWhenUsed="0"/>
-    <w:lsdException w:name="Medium Grid 2 Accent 2" w:semiHidden="0" w:uiPriority="68" w:unhideWhenUsed="0"/>
-    <w:lsdException w:name="Medium Grid 3 Accent 2" w:semiHidden="0" w:uiPriority="69" w:unhideWhenUsed="0"/>
-    <w:lsdException w:name="Dark List Accent 2" w:semiHidden="0" w:uiPriority="70" w:unhideWhenUsed="0"/>
-    <w:lsdException w:name="Colorful Shading Accent 2" w:semiHidden="0" w:uiPriority="71" w:unhideWhenUsed="0"/>
-    <w:lsdException w:name="Colorful List Accent 2" w:semiHidden="0" w:uiPriority="72" w:unhideWhenUsed="0"/>
-    <w:lsdException w:name="Colorful Grid Accent 2" w:semiHidden="0" w:uiPriority="73" w:unhideWhenUsed="0"/>
-    <w:lsdException w:name="Light Shading Accent 3" w:semiHidden="0" w:uiPriority="60" w:unhideWhenUsed="0"/>
-    <w:lsdException w:name="Light List Accent 3" w:semiHidden="0" w:uiPriority="61" w:unhideWhenUsed="0"/>
-    <w:lsdException w:name="Light Grid Accent 3" w:semiHidden="0" w:uiPriority="62" w:unhideWhenUsed="0"/>
-    <w:lsdException w:name="Medium Shading 1 Accent 3" w:semiHidden="0" w:uiPriority="63" w:unhideWhenUsed="0"/>
-    <w:lsdException w:name="Medium Shading 2 Accent 3" w:semiHidden="0" w:uiPriority="64" w:unhideWhenUsed="0"/>
-    <w:lsdException w:name="Medium List 1 Accent 3" w:semiHidden="0" w:uiPriority="65" w:unhideWhenUsed="0"/>
-    <w:lsdException w:name="Medium List 2 Accent 3" w:semiHidden="0" w:uiPriority="66" w:unhideWhenUsed="0"/>
-    <w:lsdException w:name="Medium Grid 1 Accent 3" w:semiHidden="0" w:uiPriority="67" w:unhideWhenUsed="0"/>
-    <w:lsdException w:name="Medium Grid 2 Accent 3" w:semiHidden="0" w:uiPriority="68" w:unhideWhenUsed="0"/>
-    <w:lsdException w:name="Medium Grid 3 Accent 3" w:semiHidden="0" w:uiPriority="69" w:unhideWhenUsed="0"/>
-    <w:lsdException w:name="Dark List Accent 3" w:semiHidden="0" w:uiPriority="70" w:unhideWhenUsed="0"/>
-    <w:lsdException w:name="Colorful Shading Accent 3" w:semiHidden="0" w:uiPriority="71" w:unhideWhenUsed="0"/>
-    <w:lsdException w:name="Colorful List Accent 3" w:semiHidden="0" w:uiPriority="72" w:unhideWhenUsed="0"/>
-    <w:lsdException w:name="Colorful Grid Accent 3" w:semiHidden="0" w:uiPriority="73" w:unhideWhenUsed="0"/>
-    <w:lsdException w:name="Light Shading Accent 4" w:semiHidden="0" w:uiPriority="60" w:unhideWhenUsed="0"/>
-    <w:lsdException w:name="Light List Accent 4" w:semiHidden="0" w:uiPriority="61" w:unhideWhenUsed="0"/>
-    <w:lsdException w:name="Light Grid Accent 4" w:semiHidden="0" w:uiPriority="62" w:unhideWhenUsed="0"/>
-    <w:lsdException w:name="Medium Shading 1 Accent 4" w:semiHidden="0" w:uiPriority="63" w:unhideWhenUsed="0"/>
-    <w:lsdException w:name="Medium Shading 2 Accent 4" w:semiHidden="0" w:uiPriority="64" w:unhideWhenUsed="0"/>
-    <w:lsdException w:name="Medium List 1 Accent 4" w:semiHidden="0" w:uiPriority="65" w:unhideWhenUsed="0"/>
-    <w:lsdException w:name="Medium List 2 Accent 4" w:semiHidden="0" w:uiPriority="66" w:unhideWhenUsed="0"/>
-    <w:lsdException w:name="Medium Grid 1 Accent 4" w:semiHidden="0" w:uiPriority="67" w:unhideWhenUsed="0"/>
-    <w:lsdException w:name="Medium Grid 2 Accent 4" w:semiHidden="0" w:uiPriority="68" w:unhideWhenUsed="0"/>
-    <w:lsdException w:name="Medium Grid 3 Accent 4" w:semiHidden="0" w:uiPriority="69" w:unhideWhenUsed="0"/>
-    <w:lsdException w:name="Dark List Accent 4" w:semiHidden="0" w:uiPriority="70" w:unhideWhenUsed="0"/>
-    <w:lsdException w:name="Colorful Shading Accent 4" w:semiHidden="0" w:uiPriority="71" w:unhideWhenUsed="0"/>
-    <w:lsdException w:name="Colorful List Accent 4" w:semiHidden="0" w:uiPriority="72" w:unhideWhenUsed="0"/>
-    <w:lsdException w:name="Colorful Grid Accent 4" w:semiHidden="0" w:uiPriority="73" w:unhideWhenUsed="0"/>
-    <w:lsdException w:name="Light Shading Accent 5" w:semiHidden="0" w:uiPriority="60" w:unhideWhenUsed="0"/>
-    <w:lsdException w:name="Light List Accent 5" w:semiHidden="0" w:uiPriority="61" w:unhideWhenUsed="0"/>
-    <w:lsdException w:name="Light Grid Accent 5" w:semiHidden="0" w:uiPriority="62" w:unhideWhenUsed="0"/>
-    <w:lsdException w:name="Medium Shading 1 Accent 5" w:semiHidden="0" w:uiPriority="63" w:unhideWhenUsed="0"/>
-    <w:lsdException w:name="Medium Shading 2 Accent 5" w:semiHidden="0" w:uiPriority="64" w:unhideWhenUsed="0"/>
-    <w:lsdException w:name="Medium List 1 Accent 5" w:semiHidden="0" w:uiPriority="65" w:unhideWhenUsed="0"/>
-    <w:lsdException w:name="Medium List 2 Accent 5" w:semiHidden="0" w:uiPriority="66" w:unhideWhenUsed="0"/>
-    <w:lsdException w:name="Medium Grid 1 Accent 5" w:semiHidden="0" w:uiPriority="67" w:unhideWhenUsed="0"/>
-    <w:lsdException w:name="Medium Grid 2 Accent 5" w:semiHidden="0" w:uiPriority="68" w:unhideWhenUsed="0"/>
-    <w:lsdException w:name="Medium Grid 3 Accent 5" w:semiHidden="0" w:uiPriority="69" w:unhideWhenUsed="0"/>
-    <w:lsdException w:name="Dark List Accent 5" w:semiHidden="0" w:uiPriority="70" w:unhideWhenUsed="0"/>
-    <w:lsdException w:name="Colorful Shading Accent 5" w:semiHidden="0" w:uiPriority="71" w:unhideWhenUsed="0"/>
-    <w:lsdException w:name="Colorful List Accent 5" w:semiHidden="0" w:uiPriority="72" w:unhideWhenUsed="0"/>
-    <w:lsdException w:name="Colorful Grid Accent 5" w:semiHidden="0" w:uiPriority="73" w:unhideWhenUsed="0"/>
-    <w:lsdException w:name="Light Shading Accent 6" w:semiHidden="0" w:uiPriority="60" w:unhideWhenUsed="0"/>
-    <w:lsdException w:name="Light List Accent 6" w:semiHidden="0" w:uiPriority="61" w:unhideWhenUsed="0"/>
-    <w:lsdException w:name="Light Grid Accent 6" w:semiHidden="0" w:uiPriority="62" w:unhideWhenUsed="0"/>
-    <w:lsdException w:name="Medium Shading 1 Accent 6" w:semiHidden="0" w:uiPriority="63" w:unhideWhenUsed="0"/>
-    <w:lsdException w:name="Medium Shading 2 Accent 6" w:semiHidden="0" w:uiPriority="64" w:unhideWhenUsed="0"/>
-    <w:lsdException w:name="Medium List 1 Accent 6" w:semiHidden="0" w:uiPriority="65" w:unhideWhenUsed="0"/>
-    <w:lsdException w:name="Medium List 2 Accent 6" w:semiHidden="0" w:uiPriority="66" w:unhideWhenUsed="0"/>
-    <w:lsdException w:name="Medium Grid 1 Accent 6" w:semiHidden="0" w:uiPriority="67" w:unhideWhenUsed="0"/>
-    <w:lsdException w:name="Medium Grid 2 Accent 6" w:semiHidden="0" w:uiPriority="68" w:unhideWhenUsed="0"/>
-    <w:lsdException w:name="Medium Grid 3 Accent 6" w:semiHidden="0" w:uiPriority="69" w:unhideWhenUsed="0"/>
-    <w:lsdException w:name="Dark List Accent 6" w:semiHidden="0" w:uiPriority="70" w:unhideWhenUsed="0"/>
-    <w:lsdException w:name="Colorful Shading Accent 6" w:semiHidden="0" w:uiPriority="71" w:unhideWhenUsed="0"/>
-    <w:lsdException w:name="Colorful List Accent 6" w:semiHidden="0" w:uiPriority="72" w:unhideWhenUsed="0"/>
-    <w:lsdException w:name="Colorful Grid Accent 6" w:semiHidden="0" w:uiPriority="73" w:unhideWhenUsed="0"/>
-    <w:lsdException w:name="Subtle Emphasis" w:semiHidden="0" w:uiPriority="19" w:unhideWhenUsed="0" w:qFormat="1"/>
-    <w:lsdException w:name="Intense Emphasis" w:semiHidden="0" w:uiPriority="21" w:unhideWhenUsed="0" w:qFormat="1"/>
-    <w:lsdException w:name="Subtle Reference" w:semiHidden="0" w:uiPriority="31" w:unhideWhenUsed="0" w:qFormat="1"/>
-    <w:lsdException w:name="Intense Reference" w:semiHidden="0" w:uiPriority="32" w:unhideWhenUsed="0" w:qFormat="1"/>
-    <w:lsdException w:name="Book Title" w:semiHidden="0" w:uiPriority="33" w:unhideWhenUsed="0" w:qFormat="1"/>
-    <w:lsdException w:name="Bibliography" w:uiPriority="37"/>
-    <w:lsdException w:name="TOC Heading" w:uiPriority="39" w:qFormat="1"/>
+  <w:latentStyles w:defLockedState="0" w:defUIPriority="99" w:defSemiHidden="0" w:defUnhideWhenUsed="0" w:defQFormat="0" w:count="375">
+    <w:lsdException w:name="Normal" w:uiPriority="0" w:qFormat="1"/>
+    <w:lsdException w:name="heading 1" w:uiPriority="9" w:qFormat="1"/>
+    <w:lsdException w:name="heading 2" w:semiHidden="1" w:uiPriority="9" w:unhideWhenUsed="1" w:qFormat="1"/>
+    <w:lsdException w:name="heading 3" w:semiHidden="1" w:uiPriority="9" w:unhideWhenUsed="1" w:qFormat="1"/>
+    <w:lsdException w:name="heading 4" w:semiHidden="1" w:uiPriority="9" w:unhideWhenUsed="1" w:qFormat="1"/>
+    <w:lsdException w:name="heading 5" w:semiHidden="1" w:uiPriority="9" w:unhideWhenUsed="1" w:qFormat="1"/>
+    <w:lsdException w:name="heading 6" w:semiHidden="1" w:uiPriority="9" w:unhideWhenUsed="1" w:qFormat="1"/>
+    <w:lsdException w:name="heading 7" w:semiHidden="1" w:uiPriority="9" w:unhideWhenUsed="1" w:qFormat="1"/>
+    <w:lsdException w:name="heading 8" w:semiHidden="1" w:uiPriority="9" w:unhideWhenUsed="1" w:qFormat="1"/>
+    <w:lsdException w:name="heading 9" w:semiHidden="1" w:uiPriority="9" w:unhideWhenUsed="1" w:qFormat="1"/>
+    <w:lsdException w:name="index 1" w:semiHidden="1" w:unhideWhenUsed="1"/>
+    <w:lsdException w:name="index 2" w:semiHidden="1" w:unhideWhenUsed="1"/>
+    <w:lsdException w:name="index 3" w:semiHidden="1" w:unhideWhenUsed="1"/>
+    <w:lsdException w:name="index 4" w:semiHidden="1" w:unhideWhenUsed="1"/>
+    <w:lsdException w:name="index 5" w:semiHidden="1" w:unhideWhenUsed="1"/>
+    <w:lsdException w:name="index 6" w:semiHidden="1" w:unhideWhenUsed="1"/>
+    <w:lsdException w:name="index 7" w:semiHidden="1" w:unhideWhenUsed="1"/>
+    <w:lsdException w:name="index 8" w:semiHidden="1" w:unhideWhenUsed="1"/>
+    <w:lsdException w:name="index 9" w:semiHidden="1" w:unhideWhenUsed="1"/>
+    <w:lsdException w:name="toc 1" w:semiHidden="1" w:uiPriority="39" w:unhideWhenUsed="1"/>
+    <w:lsdException w:name="toc 2" w:semiHidden="1" w:uiPriority="39" w:unhideWhenUsed="1"/>
+    <w:lsdException w:name="toc 3" w:semiHidden="1" w:uiPriority="39" w:unhideWhenUsed="1"/>
+    <w:lsdException w:name="toc 4" w:semiHidden="1" w:uiPriority="39" w:unhideWhenUsed="1"/>
+    <w:lsdException w:name="toc 5" w:semiHidden="1" w:uiPriority="39" w:unhideWhenUsed="1"/>
+    <w:lsdException w:name="toc 6" w:semiHidden="1" w:uiPriority="39" w:unhideWhenUsed="1"/>
+    <w:lsdException w:name="toc 7" w:semiHidden="1" w:uiPriority="39" w:unhideWhenUsed="1"/>
+    <w:lsdException w:name="toc 8" w:semiHidden="1" w:uiPriority="39" w:unhideWhenUsed="1"/>
+    <w:lsdException w:name="toc 9" w:semiHidden="1" w:uiPriority="39" w:unhideWhenUsed="1"/>
+    <w:lsdException w:name="Normal Indent" w:semiHidden="1" w:unhideWhenUsed="1"/>
+    <w:lsdException w:name="footnote text" w:semiHidden="1" w:unhideWhenUsed="1"/>
+    <w:lsdException w:name="annotation text" w:semiHidden="1" w:unhideWhenUsed="1"/>
+    <w:lsdException w:name="header" w:semiHidden="1" w:unhideWhenUsed="1"/>
+    <w:lsdException w:name="footer" w:semiHidden="1" w:unhideWhenUsed="1"/>
+    <w:lsdException w:name="index heading" w:semiHidden="1" w:unhideWhenUsed="1"/>
+    <w:lsdException w:name="caption" w:semiHidden="1" w:uiPriority="35" w:unhideWhenUsed="1" w:qFormat="1"/>
+    <w:lsdException w:name="table of figures" w:semiHidden="1" w:unhideWhenUsed="1"/>
+    <w:lsdException w:name="envelope address" w:semiHidden="1" w:unhideWhenUsed="1"/>
+    <w:lsdException w:name="envelope return" w:semiHidden="1" w:unhideWhenUsed="1"/>
+    <w:lsdException w:name="footnote reference" w:semiHidden="1" w:unhideWhenUsed="1"/>
+    <w:lsdException w:name="annotation reference" w:semiHidden="1" w:unhideWhenUsed="1"/>
+    <w:lsdException w:name="line number" w:semiHidden="1" w:unhideWhenUsed="1"/>
+    <w:lsdException w:name="page number" w:semiHidden="1" w:unhideWhenUsed="1"/>
+    <w:lsdException w:name="endnote reference" w:semiHidden="1" w:unhideWhenUsed="1"/>
+    <w:lsdException w:name="endnote text" w:semiHidden="1" w:unhideWhenUsed="1"/>
+    <w:lsdException w:name="table of authorities" w:semiHidden="1" w:unhideWhenUsed="1"/>
+    <w:lsdException w:name="macro" w:semiHidden="1" w:unhideWhenUsed="1"/>
+    <w:lsdException w:name="toa heading" w:semiHidden="1" w:unhideWhenUsed="1"/>
+    <w:lsdException w:name="List" w:semiHidden="1" w:unhideWhenUsed="1"/>
+    <w:lsdException w:name="List Bullet" w:semiHidden="1" w:unhideWhenUsed="1"/>
+    <w:lsdException w:name="List Number" w:semiHidden="1" w:unhideWhenUsed="1"/>
+    <w:lsdException w:name="List 2" w:semiHidden="1" w:unhideWhenUsed="1"/>
+    <w:lsdException w:name="List 3" w:semiHidden="1" w:unhideWhenUsed="1"/>
+    <w:lsdException w:name="List 4" w:semiHidden="1" w:unhideWhenUsed="1"/>
+    <w:lsdException w:name="List 5" w:semiHidden="1" w:unhideWhenUsed="1"/>
+    <w:lsdException w:name="List Bullet 2" w:semiHidden="1" w:unhideWhenUsed="1"/>
+    <w:lsdException w:name="List Bullet 3" w:semiHidden="1" w:unhideWhenUsed="1"/>
+    <w:lsdException w:name="List Bullet 4" w:semiHidden="1" w:unhideWhenUsed="1"/>
+    <w:lsdException w:name="List Bullet 5" w:semiHidden="1" w:unhideWhenUsed="1"/>
+    <w:lsdException w:name="List Number 2" w:semiHidden="1" w:unhideWhenUsed="1"/>
+    <w:lsdException w:name="List Number 3" w:semiHidden="1" w:unhideWhenUsed="1"/>
+    <w:lsdException w:name="List Number 4" w:semiHidden="1" w:unhideWhenUsed="1"/>
+    <w:lsdException w:name="List Number 5" w:semiHidden="1" w:unhideWhenUsed="1"/>
+    <w:lsdException w:name="Title" w:uiPriority="10" w:qFormat="1"/>
+    <w:lsdException w:name="Closing" w:semiHidden="1" w:unhideWhenUsed="1"/>
+    <w:lsdException w:name="Signature" w:semiHidden="1" w:unhideWhenUsed="1"/>
+    <w:lsdException w:name="Default Paragraph Font" w:semiHidden="1" w:uiPriority="1" w:unhideWhenUsed="1"/>
+    <w:lsdException w:name="Body Text" w:semiHidden="1" w:unhideWhenUsed="1"/>
+    <w:lsdException w:name="Body Text Indent" w:semiHidden="1" w:unhideWhenUsed="1"/>
+    <w:lsdException w:name="List Continue" w:semiHidden="1" w:unhideWhenUsed="1"/>
+    <w:lsdException w:name="List Continue 2" w:semiHidden="1" w:unhideWhenUsed="1"/>
+    <w:lsdException w:name="List Continue 3" w:semiHidden="1" w:unhideWhenUsed="1"/>
+    <w:lsdException w:name="List Continue 4" w:semiHidden="1" w:unhideWhenUsed="1"/>
+    <w:lsdException w:name="List Continue 5" w:semiHidden="1" w:unhideWhenUsed="1"/>
+    <w:lsdException w:name="Message Header" w:semiHidden="1" w:unhideWhenUsed="1"/>
+    <w:lsdException w:name="Subtitle" w:uiPriority="11" w:qFormat="1"/>
+    <w:lsdException w:name="Salutation" w:semiHidden="1" w:unhideWhenUsed="1"/>
+    <w:lsdException w:name="Date" w:semiHidden="1" w:unhideWhenUsed="1"/>
+    <w:lsdException w:name="Body Text First Indent" w:semiHidden="1" w:unhideWhenUsed="1"/>
+    <w:lsdException w:name="Body Text First Indent 2" w:semiHidden="1" w:unhideWhenUsed="1"/>
+    <w:lsdException w:name="Note Heading" w:semiHidden="1" w:unhideWhenUsed="1"/>
+    <w:lsdException w:name="Body Text 2" w:semiHidden="1" w:unhideWhenUsed="1"/>
+    <w:lsdException w:name="Body Text 3" w:semiHidden="1" w:unhideWhenUsed="1"/>
+    <w:lsdException w:name="Body Text Indent 2" w:semiHidden="1" w:unhideWhenUsed="1"/>
+    <w:lsdException w:name="Body Text Indent 3" w:semiHidden="1" w:unhideWhenUsed="1"/>
+    <w:lsdException w:name="Block Text" w:semiHidden="1" w:unhideWhenUsed="1"/>
+    <w:lsdException w:name="Hyperlink" w:semiHidden="1" w:unhideWhenUsed="1"/>
+    <w:lsdException w:name="FollowedHyperlink" w:semiHidden="1" w:unhideWhenUsed="1"/>
+    <w:lsdException w:name="Strong" w:uiPriority="22" w:qFormat="1"/>
+    <w:lsdException w:name="Emphasis" w:uiPriority="20" w:qFormat="1"/>
+    <w:lsdException w:name="Document Map" w:semiHidden="1" w:unhideWhenUsed="1"/>
+    <w:lsdException w:name="Plain Text" w:semiHidden="1" w:unhideWhenUsed="1"/>
+    <w:lsdException w:name="E-mail Signature" w:semiHidden="1" w:unhideWhenUsed="1"/>
+    <w:lsdException w:name="HTML Top of Form" w:semiHidden="1" w:unhideWhenUsed="1"/>
+    <w:lsdException w:name="HTML Bottom of Form" w:semiHidden="1" w:unhideWhenUsed="1"/>
+    <w:lsdException w:name="Normal (Web)" w:semiHidden="1" w:unhideWhenUsed="1"/>
+    <w:lsdException w:name="HTML Acronym" w:semiHidden="1" w:unhideWhenUsed="1"/>
+    <w:lsdException w:name="HTML Address" w:semiHidden="1" w:unhideWhenUsed="1"/>
+    <w:lsdException w:name="HTML Cite" w:semiHidden="1" w:unhideWhenUsed="1"/>
+    <w:lsdException w:name="HTML Code" w:semiHidden="1" w:unhideWhenUsed="1"/>
+    <w:lsdException w:name="HTML Definition" w:semiHidden="1" w:unhideWhenUsed="1"/>
+    <w:lsdException w:name="HTML Keyboard" w:semiHidden="1" w:unhideWhenUsed="1"/>
+    <w:lsdException w:name="HTML Preformatted" w:semiHidden="1" w:unhideWhenUsed="1"/>
+    <w:lsdException w:name="HTML Sample" w:semiHidden="1" w:unhideWhenUsed="1"/>
+    <w:lsdException w:name="HTML Typewriter" w:semiHidden="1" w:unhideWhenUsed="1"/>
+    <w:lsdException w:name="HTML Variable" w:semiHidden="1" w:unhideWhenUsed="1"/>
+    <w:lsdException w:name="Normal Table" w:semiHidden="1" w:unhideWhenUsed="1"/>
+    <w:lsdException w:name="annotation subject" w:semiHidden="1" w:unhideWhenUsed="1"/>
+    <w:lsdException w:name="No List" w:semiHidden="1" w:unhideWhenUsed="1"/>
+    <w:lsdException w:name="Outline List 1" w:semiHidden="1" w:unhideWhenUsed="1"/>
+    <w:lsdException w:name="Outline List 2" w:semiHidden="1" w:unhideWhenUsed="1"/>
+    <w:lsdException w:name="Outline List 3" w:semiHidden="1" w:unhideWhenUsed="1"/>
+    <w:lsdException w:name="Table Simple 1" w:semiHidden="1" w:unhideWhenUsed="1"/>
+    <w:lsdException w:name="Table Simple 2" w:semiHidden="1" w:unhideWhenUsed="1"/>
+    <w:lsdException w:name="Table Simple 3" w:semiHidden="1" w:unhideWhenUsed="1"/>
+    <w:lsdException w:name="Table Classic 1" w:semiHidden="1" w:unhideWhenUsed="1"/>
+    <w:lsdException w:name="Table Classic 2" w:semiHidden="1" w:unhideWhenUsed="1"/>
+    <w:lsdException w:name="Table Classic 3" w:semiHidden="1" w:unhideWhenUsed="1"/>
+    <w:lsdException w:name="Table Classic 4" w:semiHidden="1" w:unhideWhenUsed="1"/>
+    <w:lsdException w:name="Table Colorful 1" w:semiHidden="1" w:unhideWhenUsed="1"/>
+    <w:lsdException w:name="Table Colorful 2" w:semiHidden="1" w:unhideWhenUsed="1"/>
+    <w:lsdException w:name="Table Colorful 3" w:semiHidden="1" w:unhideWhenUsed="1"/>
+    <w:lsdException w:name="Table Columns 1" w:semiHidden="1" w:unhideWhenUsed="1"/>
+    <w:lsdException w:name="Table Columns 2" w:semiHidden="1" w:unhideWhenUsed="1"/>
+    <w:lsdException w:name="Table Columns 3" w:semiHidden="1" w:unhideWhenUsed="1"/>
+    <w:lsdException w:name="Table Columns 4" w:semiHidden="1" w:unhideWhenUsed="1"/>
+    <w:lsdException w:name="Table Columns 5" w:semiHidden="1" w:unhideWhenUsed="1"/>
+    <w:lsdException w:name="Table Grid 1" w:semiHidden="1" w:unhideWhenUsed="1"/>
+    <w:lsdException w:name="Table Grid 2" w:semiHidden="1" w:unhideWhenUsed="1"/>
+    <w:lsdException w:name="Table Grid 3" w:semiHidden="1" w:unhideWhenUsed="1"/>
+    <w:lsdException w:name="Table Grid 4" w:semiHidden="1" w:unhideWhenUsed="1"/>
+    <w:lsdException w:name="Table Grid 5" w:semiHidden="1" w:unhideWhenUsed="1"/>
+    <w:lsdException w:name="Table Grid 6" w:semiHidden="1" w:unhideWhenUsed="1"/>
+    <w:lsdException w:name="Table Grid 7" w:semiHidden="1" w:unhideWhenUsed="1"/>
+    <w:lsdException w:name="Table Grid 8" w:semiHidden="1" w:unhideWhenUsed="1"/>
+    <w:lsdException w:name="Table List 1" w:semiHidden="1" w:unhideWhenUsed="1"/>
+    <w:lsdException w:name="Table List 2" w:semiHidden="1" w:unhideWhenUsed="1"/>
+    <w:lsdException w:name="Table List 3" w:semiHidden="1" w:unhideWhenUsed="1"/>
+    <w:lsdException w:name="Table List 4" w:semiHidden="1" w:unhideWhenUsed="1"/>
+    <w:lsdException w:name="Table List 5" w:semiHidden="1" w:unhideWhenUsed="1"/>
+    <w:lsdException w:name="Table List 6" w:semiHidden="1" w:unhideWhenUsed="1"/>
+    <w:lsdException w:name="Table List 7" w:semiHidden="1" w:unhideWhenUsed="1"/>
+    <w:lsdException w:name="Table List 8" w:semiHidden="1" w:unhideWhenUsed="1"/>
+    <w:lsdException w:name="Table 3D effects 1" w:semiHidden="1" w:unhideWhenUsed="1"/>
+    <w:lsdException w:name="Table 3D effects 2" w:semiHidden="1" w:unhideWhenUsed="1"/>
+    <w:lsdException w:name="Table 3D effects 3" w:semiHidden="1" w:unhideWhenUsed="1"/>
+    <w:lsdException w:name="Table Contemporary" w:semiHidden="1" w:unhideWhenUsed="1"/>
+    <w:lsdException w:name="Table Elegant" w:semiHidden="1" w:unhideWhenUsed="1"/>
+    <w:lsdException w:name="Table Professional" w:semiHidden="1" w:unhideWhenUsed="1"/>
+    <w:lsdException w:name="Table Subtle 1" w:semiHidden="1" w:unhideWhenUsed="1"/>
+    <w:lsdException w:name="Table Subtle 2" w:semiHidden="1" w:unhideWhenUsed="1"/>
+    <w:lsdException w:name="Table Web 1" w:semiHidden="1" w:unhideWhenUsed="1"/>
+    <w:lsdException w:name="Table Web 2" w:semiHidden="1" w:unhideWhenUsed="1"/>
+    <w:lsdException w:name="Table Web 3" w:semiHidden="1" w:unhideWhenUsed="1"/>
+    <w:lsdException w:name="Balloon Text" w:semiHidden="1" w:unhideWhenUsed="1"/>
+    <w:lsdException w:name="Table Grid" w:semiHidden="1" w:uiPriority="59" w:unhideWhenUsed="1"/>
+    <w:lsdException w:name="Table Theme" w:semiHidden="1" w:unhideWhenUsed="1"/>
+    <w:lsdException w:name="Placeholder Text" w:semiHidden="1"/>
+    <w:lsdException w:name="No Spacing" w:uiPriority="1" w:qFormat="1"/>
+    <w:lsdException w:name="Light Shading" w:uiPriority="60"/>
+    <w:lsdException w:name="Light List" w:uiPriority="61"/>
+    <w:lsdException w:name="Light Grid" w:uiPriority="62"/>
+    <w:lsdException w:name="Medium Shading 1" w:uiPriority="63"/>
+    <w:lsdException w:name="Medium Shading 2" w:uiPriority="64"/>
+    <w:lsdException w:name="Medium List 1" w:uiPriority="65"/>
+    <w:lsdException w:name="Medium List 2" w:uiPriority="66"/>
+    <w:lsdException w:name="Medium Grid 1" w:uiPriority="67"/>
+    <w:lsdException w:name="Medium Grid 2" w:uiPriority="68"/>
+    <w:lsdException w:name="Medium Grid 3" w:uiPriority="69"/>
+    <w:lsdException w:name="Dark List" w:uiPriority="70"/>
+    <w:lsdException w:name="Colorful Shading" w:uiPriority="71"/>
+    <w:lsdException w:name="Colorful List" w:uiPriority="72"/>
+    <w:lsdException w:name="Colorful Grid" w:uiPriority="73"/>
+    <w:lsdException w:name="Light Shading Accent 1" w:uiPriority="60"/>
+    <w:lsdException w:name="Light List Accent 1" w:uiPriority="61"/>
+    <w:lsdException w:name="Light Grid Accent 1" w:uiPriority="62"/>
+    <w:lsdException w:name="Medium Shading 1 Accent 1" w:uiPriority="63"/>
+    <w:lsdException w:name="Medium Shading 2 Accent 1" w:uiPriority="64"/>
+    <w:lsdException w:name="Medium List 1 Accent 1" w:uiPriority="65"/>
+    <w:lsdException w:name="Revision" w:semiHidden="1"/>
+    <w:lsdException w:name="List Paragraph" w:uiPriority="34" w:qFormat="1"/>
+    <w:lsdException w:name="Quote" w:uiPriority="29" w:qFormat="1"/>
+    <w:lsdException w:name="Intense Quote" w:uiPriority="30" w:qFormat="1"/>
+    <w:lsdException w:name="Medium List 2 Accent 1" w:uiPriority="66"/>
+    <w:lsdException w:name="Medium Grid 1 Accent 1" w:uiPriority="67"/>
+    <w:lsdException w:name="Medium Grid 2 Accent 1" w:uiPriority="68"/>
+    <w:lsdException w:name="Medium Grid 3 Accent 1" w:uiPriority="69"/>
+    <w:lsdException w:name="Dark List Accent 1" w:uiPriority="70"/>
+    <w:lsdException w:name="Colorful Shading Accent 1" w:uiPriority="71"/>
+    <w:lsdException w:name="Colorful List Accent 1" w:uiPriority="72"/>
+    <w:lsdException w:name="Colorful Grid Accent 1" w:uiPriority="73"/>
+    <w:lsdException w:name="Light Shading Accent 2" w:uiPriority="60"/>
+    <w:lsdException w:name="Light List Accent 2" w:uiPriority="61"/>
+    <w:lsdException w:name="Light Grid Accent 2" w:uiPriority="62"/>
+    <w:lsdException w:name="Medium Shading 1 Accent 2" w:uiPriority="63"/>
+    <w:lsdException w:name="Medium Shading 2 Accent 2" w:uiPriority="64"/>
+    <w:lsdException w:name="Medium List 1 Accent 2" w:uiPriority="65"/>
+    <w:lsdException w:name="Medium List 2 Accent 2" w:uiPriority="66"/>
+    <w:lsdException w:name="Medium Grid 1 Accent 2" w:uiPriority="67"/>
+    <w:lsdException w:name="Medium Grid 2 Accent 2" w:uiPriority="68"/>
+    <w:lsdException w:name="Medium Grid 3 Accent 2" w:uiPriority="69"/>
+    <w:lsdException w:name="Dark List Accent 2" w:uiPriority="70"/>
+    <w:lsdException w:name="Colorful Shading Accent 2" w:uiPriority="71"/>
+    <w:lsdException w:name="Colorful List Accent 2" w:uiPriority="72"/>
+    <w:lsdException w:name="Colorful Grid Accent 2" w:uiPriority="73"/>
+    <w:lsdException w:name="Light Shading Accent 3" w:uiPriority="60"/>
+    <w:lsdException w:name="Light List Accent 3" w:uiPriority="61"/>
+    <w:lsdException w:name="Light Grid Accent 3" w:uiPriority="62"/>
+    <w:lsdException w:name="Medium Shading 1 Accent 3" w:uiPriority="63"/>
+    <w:lsdException w:name="Medium Shading 2 Accent 3" w:uiPriority="64"/>
+    <w:lsdException w:name="Medium List 1 Accent 3" w:uiPriority="65"/>
+    <w:lsdException w:name="Medium List 2 Accent 3" w:uiPriority="66"/>
+    <w:lsdException w:name="Medium Grid 1 Accent 3" w:uiPriority="67"/>
+    <w:lsdException w:name="Medium Grid 2 Accent 3" w:uiPriority="68"/>
+    <w:lsdException w:name="Medium Grid 3 Accent 3" w:uiPriority="69"/>
+    <w:lsdException w:name="Dark List Accent 3" w:uiPriority="70"/>
+    <w:lsdException w:name="Colorful Shading Accent 3" w:uiPriority="71"/>
+    <w:lsdException w:name="Colorful List Accent 3" w:uiPriority="72"/>
+    <w:lsdException w:name="Colorful Grid Accent 3" w:uiPriority="73"/>
+    <w:lsdException w:name="Light Shading Accent 4" w:uiPriority="60"/>
+    <w:lsdException w:name="Light List Accent 4" w:uiPriority="61"/>
+    <w:lsdException w:name="Light Grid Accent 4" w:uiPriority="62"/>
+    <w:lsdException w:name="Medium Shading 1 Accent 4" w:uiPriority="63"/>
+    <w:lsdException w:name="Medium Shading 2 Accent 4" w:uiPriority="64"/>
+    <w:lsdException w:name="Medium List 1 Accent 4" w:uiPriority="65"/>
+    <w:lsdException w:name="Medium List 2 Accent 4" w:uiPriority="66"/>
+    <w:lsdException w:name="Medium Grid 1 Accent 4" w:uiPriority="67"/>
+    <w:lsdException w:name="Medium Grid 2 Accent 4" w:uiPriority="68"/>
+    <w:lsdException w:name="Medium Grid 3 Accent 4" w:uiPriority="69"/>
+    <w:lsdException w:name="Dark List Accent 4" w:uiPriority="70"/>
+    <w:lsdException w:name="Colorful Shading Accent 4" w:uiPriority="71"/>
+    <w:lsdException w:name="Colorful List Accent 4" w:uiPriority="72"/>
+    <w:lsdException w:name="Colorful Grid Accent 4" w:uiPriority="73"/>
+    <w:lsdException w:name="Light Shading Accent 5" w:uiPriority="60"/>
+    <w:lsdException w:name="Light List Accent 5" w:uiPriority="61"/>
+    <w:lsdException w:name="Light Grid Accent 5" w:uiPriority="62"/>
+    <w:lsdException w:name="Medium Shading 1 Accent 5" w:uiPriority="63"/>
+    <w:lsdException w:name="Medium Shading 2 Accent 5" w:uiPriority="64"/>
+    <w:lsdException w:name="Medium List 1 Accent 5" w:uiPriority="65"/>
+    <w:lsdException w:name="Medium List 2 Accent 5" w:uiPriority="66"/>
+    <w:lsdException w:name="Medium Grid 1 Accent 5" w:uiPriority="67"/>
+    <w:lsdException w:name="Medium Grid 2 Accent 5" w:uiPriority="68"/>
+    <w:lsdException w:name="Medium Grid 3 Accent 5" w:uiPriority="69"/>
+    <w:lsdException w:name="Dark List Accent 5" w:uiPriority="70"/>
+    <w:lsdException w:name="Colorful Shading Accent 5" w:uiPriority="71"/>
+    <w:lsdException w:name="Colorful List Accent 5" w:uiPriority="72"/>
+    <w:lsdException w:name="Colorful Grid Accent 5" w:uiPriority="73"/>
+    <w:lsdException w:name="Light Shading Accent 6" w:uiPriority="60"/>
+    <w:lsdException w:name="Light List Accent 6" w:uiPriority="61"/>
+    <w:lsdException w:name="Light Grid Accent 6" w:uiPriority="62"/>
+    <w:lsdException w:name="Medium Shading 1 Accent 6" w:uiPriority="63"/>
+    <w:lsdException w:name="Medium Shading 2 Accent 6" w:uiPriority="64"/>
+    <w:lsdException w:name="Medium List 1 Accent 6" w:uiPriority="65"/>
+    <w:lsdException w:name="Medium List 2 Accent 6" w:uiPriority="66"/>
+    <w:lsdException w:name="Medium Grid 1 Accent 6" w:uiPriority="67"/>
+    <w:lsdException w:name="Medium Grid 2 Accent 6" w:uiPriority="68"/>
+    <w:lsdException w:name="Medium Grid 3 Accent 6" w:uiPriority="69"/>
+    <w:lsdException w:name="Dark List Accent 6" w:uiPriority="70"/>
+    <w:lsdException w:name="Colorful Shading Accent 6" w:uiPriority="71"/>
+    <w:lsdException w:name="Colorful List Accent 6" w:uiPriority="72"/>
+    <w:lsdException w:name="Colorful Grid Accent 6" w:uiPriority="73"/>
+    <w:lsdException w:name="Subtle Emphasis" w:uiPriority="19" w:qFormat="1"/>
+    <w:lsdException w:name="Intense Emphasis" w:uiPriority="21" w:qFormat="1"/>
+    <w:lsdException w:name="Subtle Reference" w:uiPriority="31" w:qFormat="1"/>
+    <w:lsdException w:name="Intense Reference" w:uiPriority="32" w:qFormat="1"/>
+    <w:lsdException w:name="Book Title" w:uiPriority="33" w:qFormat="1"/>
+    <w:lsdException w:name="Bibliography" w:semiHidden="1" w:uiPriority="37" w:unhideWhenUsed="1"/>
+    <w:lsdException w:name="TOC Heading" w:semiHidden="1" w:uiPriority="39" w:unhideWhenUsed="1" w:qFormat="1"/>
+    <w:lsdException w:name="Plain Table 1" w:uiPriority="41"/>
+    <w:lsdException w:name="Plain Table 2" w:uiPriority="42"/>
+    <w:lsdException w:name="Plain Table 3" w:uiPriority="43"/>
+    <w:lsdException w:name="Plain Table 4" w:uiPriority="44"/>
+    <w:lsdException w:name="Plain Table 5" w:uiPriority="45"/>
+    <w:lsdException w:name="Grid Table Light" w:uiPriority="40"/>
+    <w:lsdException w:name="Grid Table 1 Light" w:uiPriority="46"/>
+    <w:lsdException w:name="Grid Table 2" w:uiPriority="47"/>
+    <w:lsdException w:name="Grid Table 3" w:uiPriority="48"/>
+    <w:lsdException w:name="Grid Table 4" w:uiPriority="49"/>
+    <w:lsdException w:name="Grid Table 5 Dark" w:uiPriority="50"/>
+    <w:lsdException w:name="Grid Table 6 Colorful" w:uiPriority="51"/>
+    <w:lsdException w:name="Grid Table 7 Colorful" w:uiPriority="52"/>
+    <w:lsdException w:name="Grid Table 1 Light Accent 1" w:uiPriority="46"/>
+    <w:lsdException w:name="Grid Table 2 Accent 1" w:uiPriority="47"/>
+    <w:lsdException w:name="Grid Table 3 Accent 1" w:uiPriority="48"/>
+    <w:lsdException w:name="Grid Table 4 Accent 1" w:uiPriority="49"/>
+    <w:lsdException w:name="Grid Table 5 Dark Accent 1" w:uiPriority="50"/>
+    <w:lsdException w:name="Grid Table 6 Colorful Accent 1" w:uiPriority="51"/>
+    <w:lsdException w:name="Grid Table 7 Colorful Accent 1" w:uiPriority="52"/>
+    <w:lsdException w:name="Grid Table 1 Light Accent 2" w:uiPriority="46"/>
+    <w:lsdException w:name="Grid Table 2 Accent 2" w:uiPriority="47"/>
+    <w:lsdException w:name="Grid Table 3 Accent 2" w:uiPriority="48"/>
+    <w:lsdException w:name="Grid Table 4 Accent 2" w:uiPriority="49"/>
+    <w:lsdException w:name="Grid Table 5 Dark Accent 2" w:uiPriority="50"/>
+    <w:lsdException w:name="Grid Table 6 Colorful Accent 2" w:uiPriority="51"/>
+    <w:lsdException w:name="Grid Table 7 Colorful Accent 2" w:uiPriority="52"/>
+    <w:lsdException w:name="Grid Table 1 Light Accent 3" w:uiPriority="46"/>
+    <w:lsdException w:name="Grid Table 2 Accent 3" w:uiPriority="47"/>
+    <w:lsdException w:name="Grid Table 3 Accent 3" w:uiPriority="48"/>
+    <w:lsdException w:name="Grid Table 4 Accent 3" w:uiPriority="49"/>
+    <w:lsdException w:name="Grid Table 5 Dark Accent 3" w:uiPriority="50"/>
+    <w:lsdException w:name="Grid Table 6 Colorful Accent 3" w:uiPriority="51"/>
+    <w:lsdException w:name="Grid Table 7 Colorful Accent 3" w:uiPriority="52"/>
+    <w:lsdException w:name="Grid Table 1 Light Accent 4" w:uiPriority="46"/>
+    <w:lsdException w:name="Grid Table 2 Accent 4" w:uiPriority="47"/>
+    <w:lsdException w:name="Grid Table 3 Accent 4" w:uiPriority="48"/>
+    <w:lsdException w:name="Grid Table 4 Accent 4" w:uiPriority="49"/>
+    <w:lsdException w:name="Grid Table 5 Dark Accent 4" w:uiPriority="50"/>
+    <w:lsdException w:name="Grid Table 6 Colorful Accent 4" w:uiPriority="51"/>
+    <w:lsdException w:name="Grid Table 7 Colorful Accent 4" w:uiPriority="52"/>
+    <w:lsdException w:name="Grid Table 1 Light Accent 5" w:uiPriority="46"/>
+    <w:lsdException w:name="Grid Table 2 Accent 5" w:uiPriority="47"/>
+    <w:lsdException w:name="Grid Table 3 Accent 5" w:uiPriority="48"/>
+    <w:lsdException w:name="Grid Table 4 Accent 5" w:uiPriority="49"/>
+    <w:lsdException w:name="Grid Table 5 Dark Accent 5" w:uiPriority="50"/>
+    <w:lsdException w:name="Grid Table 6 Colorful Accent 5" w:uiPriority="51"/>
+    <w:lsdException w:name="Grid Table 7 Colorful Accent 5" w:uiPriority="52"/>
+    <w:lsdException w:name="Grid Table 1 Light Accent 6" w:uiPriority="46"/>
+    <w:lsdException w:name="Grid Table 2 Accent 6" w:uiPriority="47"/>
+    <w:lsdException w:name="Grid Table 3 Accent 6" w:uiPriority="48"/>
+    <w:lsdException w:name="Grid Table 4 Accent 6" w:uiPriority="49"/>
+    <w:lsdException w:name="Grid Table 5 Dark Accent 6" w:uiPriority="50"/>
+    <w:lsdException w:name="Grid Table 6 Colorful Accent 6" w:uiPriority="51"/>
+    <w:lsdException w:name="Grid Table 7 Colorful Accent 6" w:uiPriority="52"/>
+    <w:lsdException w:name="List Table 1 Light" w:uiPriority="46"/>
+    <w:lsdException w:name="List Table 2" w:uiPriority="47"/>
+    <w:lsdException w:name="List Table 3" w:uiPriority="48"/>
+    <w:lsdException w:name="List Table 4" w:uiPriority="49"/>
+    <w:lsdException w:name="List Table 5 Dark" w:uiPriority="50"/>
+    <w:lsdException w:name="List Table 6 Colorful" w:uiPriority="51"/>
+    <w:lsdException w:name="List Table 7 Colorful" w:uiPriority="52"/>
+    <w:lsdException w:name="List Table 1 Light Accent 1" w:uiPriority="46"/>
+    <w:lsdException w:name="List Table 2 Accent 1" w:uiPriority="47"/>
+    <w:lsdException w:name="List Table 3 Accent 1" w:uiPriority="48"/>
+    <w:lsdException w:name="List Table 4 Accent 1" w:uiPriority="49"/>
+    <w:lsdException w:name="List Table 5 Dark Accent 1" w:uiPriority="50"/>
+    <w:lsdException w:name="List Table 6 Colorful Accent 1" w:uiPriority="51"/>
+    <w:lsdException w:name="List Table 7 Colorful Accent 1" w:uiPriority="52"/>
+    <w:lsdException w:name="List Table 1 Light Accent 2" w:uiPriority="46"/>
+    <w:lsdException w:name="List Table 2 Accent 2" w:uiPriority="47"/>
+    <w:lsdException w:name="List Table 3 Accent 2" w:uiPriority="48"/>
+    <w:lsdException w:name="List Table 4 Accent 2" w:uiPriority="49"/>
+    <w:lsdException w:name="List Table 5 Dark Accent 2" w:uiPriority="50"/>
+    <w:lsdException w:name="List Table 6 Colorful Accent 2" w:uiPriority="51"/>
+    <w:lsdException w:name="List Table 7 Colorful Accent 2" w:uiPriority="52"/>
+    <w:lsdException w:name="List Table 1 Light Accent 3" w:uiPriority="46"/>
+    <w:lsdException w:name="List Table 2 Accent 3" w:uiPriority="47"/>
+    <w:lsdException w:name="List Table 3 Accent 3" w:uiPriority="48"/>
+    <w:lsdException w:name="List Table 4 Accent 3" w:uiPriority="49"/>
+    <w:lsdException w:name="List Table 5 Dark Accent 3" w:uiPriority="50"/>
+    <w:lsdException w:name="List Table 6 Colorful Accent 3" w:uiPriority="51"/>
+    <w:lsdException w:name="List Table 7 Colorful Accent 3" w:uiPriority="52"/>
+    <w:lsdException w:name="List Table 1 Light Accent 4" w:uiPriority="46"/>
+    <w:lsdException w:name="List Table 2 Accent 4" w:uiPriority="47"/>
+    <w:lsdException w:name="List Table 3 Accent 4" w:uiPriority="48"/>
+    <w:lsdException w:name="List Table 4 Accent 4" w:uiPriority="49"/>
+    <w:lsdException w:name="List Table 5 Dark Accent 4" w:uiPriority="50"/>
+    <w:lsdException w:name="List Table 6 Colorful Accent 4" w:uiPriority="51"/>
+    <w:lsdException w:name="List Table 7 Colorful Accent 4" w:uiPriority="52"/>
+    <w:lsdException w:name="List Table 1 Light Accent 5" w:uiPriority="46"/>
+    <w:lsdException w:name="List Table 2 Accent 5" w:uiPriority="47"/>
+    <w:lsdException w:name="List Table 3 Accent 5" w:uiPriority="48"/>
+    <w:lsdException w:name="List Table 4 Accent 5" w:uiPriority="49"/>
+    <w:lsdException w:name="List Table 5 Dark Accent 5" w:uiPriority="50"/>
+    <w:lsdException w:name="List Table 6 Colorful Accent 5" w:uiPriority="51"/>
+    <w:lsdException w:name="List Table 7 Colorful Accent 5" w:uiPriority="52"/>
+    <w:lsdException w:name="List Table 1 Light Accent 6" w:uiPriority="46"/>
+    <w:lsdException w:name="List Table 2 Accent 6" w:uiPriority="47"/>
+    <w:lsdException w:name="List Table 3 Accent 6" w:uiPriority="48"/>
+    <w:lsdException w:name="List Table 4 Accent 6" w:uiPriority="49"/>
+    <w:lsdException w:name="List Table 5 Dark Accent 6" w:uiPriority="50"/>
+    <w:lsdException w:name="List Table 6 Colorful Accent 6" w:uiPriority="51"/>
+    <w:lsdException w:name="List Table 7 Colorful Accent 6" w:uiPriority="52"/>
+    <w:lsdException w:name="Mention" w:semiHidden="1" w:unhideWhenUsed="1"/>
+    <w:lsdException w:name="Smart Hyperlink" w:semiHidden="1" w:unhideWhenUsed="1"/>
+    <w:lsdException w:name="Hashtag" w:semiHidden="1" w:unhideWhenUsed="1"/>
+    <w:lsdException w:name="Unresolved Mention" w:semiHidden="1" w:unhideWhenUsed="1"/>
   </w:latentStyles>
   <w:style w:type="paragraph" w:default="1" w:styleId="Normal">
     <w:name w:val="Normal"/>

</xml_diff>